<commit_message>
small change in week 2
</commit_message>
<xml_diff>
--- a/Week 2/Exercises 02.docx
+++ b/Week 2/Exercises 02.docx
@@ -6,26 +6,16 @@
       <w:pPr>
         <w:pStyle w:val="Heading1"/>
       </w:pPr>
-      <w:bookmarkStart w:id="0" w:name="_6gbj8hwfu93v" w:colFirst="0" w:colLast="0"/>
+      <w:r>
+        <w:t>Variables and Types</w:t>
+      </w:r>
+    </w:p>
+    <w:p>
+      <w:pPr>
+        <w:pStyle w:val="Heading2"/>
+      </w:pPr>
+      <w:bookmarkStart w:id="0" w:name="_qncrmpqjhh6x" w:colFirst="0" w:colLast="0"/>
       <w:bookmarkEnd w:id="0"/>
-      <w:proofErr w:type="spellStart"/>
-      <w:r>
-        <w:t>w</w:t>
-      </w:r>
-      <w:r>
-        <w:t>Variables</w:t>
-      </w:r>
-      <w:proofErr w:type="spellEnd"/>
-      <w:r>
-        <w:t xml:space="preserve"> and Types</w:t>
-      </w:r>
-    </w:p>
-    <w:p>
-      <w:pPr>
-        <w:pStyle w:val="Heading2"/>
-      </w:pPr>
-      <w:bookmarkStart w:id="1" w:name="_qncrmpqjhh6x" w:colFirst="0" w:colLast="0"/>
-      <w:bookmarkEnd w:id="1"/>
       <w:r>
         <w:t>Exercises</w:t>
       </w:r>
@@ -39,8 +29,8 @@
           <w:szCs w:val="46"/>
         </w:rPr>
       </w:pPr>
-      <w:bookmarkStart w:id="2" w:name="_u1ddizwzp2zj" w:colFirst="0" w:colLast="0"/>
-      <w:bookmarkEnd w:id="2"/>
+      <w:bookmarkStart w:id="1" w:name="_u1ddizwzp2zj" w:colFirst="0" w:colLast="0"/>
+      <w:bookmarkEnd w:id="1"/>
       <w:r>
         <w:t>Week 2</w:t>
       </w:r>
@@ -50,10 +40,7 @@
         <w:spacing w:before="240" w:after="240"/>
       </w:pPr>
       <w:r>
-        <w:t>Prior to attempting these exercises ensure you have read the lecture notes and/or viewed the video</w:t>
-      </w:r>
-      <w:r>
-        <w:t>, and followed the practical. You may wish to use the Python interpreter in interactive mode to help work out the solutions to some of the questions.</w:t>
+        <w:t>Prior to attempting these exercises ensure you have read the lecture notes and/or viewed the video, and followed the practical. You may wish to use the Python interpreter in interactive mode to help work out the solutions to some of the questions.</w:t>
       </w:r>
     </w:p>
     <w:p>
@@ -69,10 +56,7 @@
       </w:r>
       <w:proofErr w:type="spellEnd"/>
       <w:r>
-        <w:t>, so the contents can be edited. You will be abl</w:t>
-      </w:r>
-      <w:r>
-        <w:t>e to refer to it during the test in Week 6.</w:t>
+        <w:t>, so the contents can be edited. You will be able to refer to it during the test in Week 6.</w:t>
       </w:r>
     </w:p>
     <w:p>
@@ -212,13 +196,7 @@
         <w:rPr>
           <w:b/>
         </w:rPr>
-        <w:t>_______________</w:t>
-      </w:r>
-      <w:r>
-        <w:rPr>
-          <w:b/>
-        </w:rPr>
-        <w:t>__________________________________________________________</w:t>
+        <w:t>_________________________________________________________________________</w:t>
       </w:r>
     </w:p>
     <w:p>
@@ -228,8 +206,8 @@
         <w:keepLines w:val="0"/>
         <w:spacing w:before="240" w:after="240"/>
       </w:pPr>
-      <w:bookmarkStart w:id="3" w:name="_hk4qp072oeds" w:colFirst="0" w:colLast="0"/>
-      <w:bookmarkEnd w:id="3"/>
+      <w:bookmarkStart w:id="2" w:name="_hk4qp072oeds" w:colFirst="0" w:colLast="0"/>
+      <w:bookmarkEnd w:id="2"/>
       <w:r>
         <w:rPr>
           <w:sz w:val="20"/>
@@ -399,13 +377,7 @@
         <w:rPr>
           <w:b/>
         </w:rPr>
-        <w:t>_______________________________________________________________________</w:t>
-      </w:r>
-      <w:r>
-        <w:rPr>
-          <w:b/>
-        </w:rPr>
-        <w:t>__</w:t>
+        <w:t>_________________________________________________________________________</w:t>
       </w:r>
     </w:p>
     <w:p>
@@ -649,19 +621,11 @@
           <w:rFonts w:ascii="Courier New" w:eastAsia="Courier New" w:hAnsi="Courier New" w:cs="Courier New"/>
         </w:rPr>
       </w:pPr>
-      <w:proofErr w:type="gramStart"/>
-      <w:r>
-        <w:rPr>
-          <w:rFonts w:ascii="Courier New" w:eastAsia="Courier New" w:hAnsi="Courier New" w:cs="Courier New"/>
-        </w:rPr>
-        <w:t>print(</w:t>
-      </w:r>
-      <w:proofErr w:type="gramEnd"/>
-      <w:r>
-        <w:rPr>
-          <w:rFonts w:ascii="Courier New" w:eastAsia="Courier New" w:hAnsi="Courier New" w:cs="Courier New"/>
-        </w:rPr>
-        <w:t xml:space="preserve">"The age value </w:t>
+      <w:r>
+        <w:rPr>
+          <w:rFonts w:ascii="Courier New" w:eastAsia="Courier New" w:hAnsi="Courier New" w:cs="Courier New"/>
+        </w:rPr>
+        <w:t xml:space="preserve">print("The age value </w:t>
       </w:r>
       <w:proofErr w:type="spellStart"/>
       <w:r>
@@ -731,13 +695,7 @@
         <w:rPr>
           <w:b/>
         </w:rPr>
-        <w:t>_________________________________________</w:t>
-      </w:r>
-      <w:r>
-        <w:rPr>
-          <w:b/>
-        </w:rPr>
-        <w:t>________________________________</w:t>
+        <w:t>_________________________________________________________________________</w:t>
       </w:r>
     </w:p>
     <w:p>
@@ -810,13 +768,7 @@
         <w:rPr>
           <w:rFonts w:ascii="Courier New" w:eastAsia="Courier New" w:hAnsi="Courier New" w:cs="Courier New"/>
         </w:rPr>
-        <w:t xml:space="preserve">total </w:t>
-      </w:r>
-      <w:r>
-        <w:rPr>
-          <w:rFonts w:ascii="Courier New" w:eastAsia="Courier New" w:hAnsi="Courier New" w:cs="Courier New"/>
-        </w:rPr>
-        <w:t>= max</w:t>
+        <w:t>total = max</w:t>
       </w:r>
     </w:p>
     <w:p>
@@ -1023,13 +975,7 @@
         <w:rPr>
           <w:b/>
         </w:rPr>
-        <w:t>_________________________________________________</w:t>
-      </w:r>
-      <w:r>
-        <w:rPr>
-          <w:b/>
-        </w:rPr>
-        <w:t>________________________</w:t>
+        <w:t>_________________________________________________________________________</w:t>
       </w:r>
     </w:p>
     <w:p>
@@ -1212,10 +1158,7 @@
         <w:spacing w:before="240" w:after="240"/>
       </w:pPr>
       <w:r>
-        <w:t>Following the execution of the code below, what w</w:t>
-      </w:r>
-      <w:r>
-        <w:t xml:space="preserve">ill be the </w:t>
+        <w:t xml:space="preserve">Following the execution of the code below, what will be the </w:t>
       </w:r>
       <w:r>
         <w:rPr>
@@ -1364,19 +1307,11 @@
       <w:r>
         <w:t xml:space="preserve">What is the purpose of the built-in </w:t>
       </w:r>
-      <w:proofErr w:type="gramStart"/>
-      <w:r>
-        <w:rPr>
-          <w:rFonts w:ascii="Courier New" w:eastAsia="Courier New" w:hAnsi="Courier New" w:cs="Courier New"/>
-        </w:rPr>
-        <w:t>type(</w:t>
-      </w:r>
-      <w:proofErr w:type="gramEnd"/>
-      <w:r>
-        <w:rPr>
-          <w:rFonts w:ascii="Courier New" w:eastAsia="Courier New" w:hAnsi="Courier New" w:cs="Courier New"/>
-        </w:rPr>
-        <w:t>)</w:t>
+      <w:r>
+        <w:rPr>
+          <w:rFonts w:ascii="Courier New" w:eastAsia="Courier New" w:hAnsi="Courier New" w:cs="Courier New"/>
+        </w:rPr>
+        <w:t>type()</w:t>
       </w:r>
       <w:r>
         <w:t xml:space="preserve"> function?</w:t>
@@ -1406,13 +1341,8 @@
         </w:pBdr>
         <w:shd w:val="clear" w:color="auto" w:fill="FFF2CC"/>
       </w:pPr>
-      <w:proofErr w:type="gramStart"/>
-      <w:r>
-        <w:t>type(</w:t>
-      </w:r>
-      <w:proofErr w:type="gramEnd"/>
-      <w:r>
-        <w:t xml:space="preserve">) function will tell you </w:t>
+      <w:r>
+        <w:t xml:space="preserve">type() function will tell you </w:t>
       </w:r>
       <w:r>
         <w:rPr>
@@ -1447,19 +1377,11 @@
           <w:rFonts w:ascii="Courier New" w:eastAsia="Courier New" w:hAnsi="Courier New" w:cs="Courier New"/>
         </w:rPr>
       </w:pPr>
-      <w:proofErr w:type="gramStart"/>
-      <w:r>
-        <w:rPr>
-          <w:rFonts w:ascii="Courier New" w:eastAsia="Courier New" w:hAnsi="Courier New" w:cs="Courier New"/>
-        </w:rPr>
-        <w:t>type(</w:t>
-      </w:r>
-      <w:proofErr w:type="gramEnd"/>
-      <w:r>
-        <w:rPr>
-          <w:rFonts w:ascii="Courier New" w:eastAsia="Courier New" w:hAnsi="Courier New" w:cs="Courier New"/>
-        </w:rPr>
-        <w:t>10.2)</w:t>
+      <w:r>
+        <w:rPr>
+          <w:rFonts w:ascii="Courier New" w:eastAsia="Courier New" w:hAnsi="Courier New" w:cs="Courier New"/>
+        </w:rPr>
+        <w:t>type(10.2)</w:t>
       </w:r>
     </w:p>
     <w:p>
@@ -1526,10 +1448,7 @@
         <w:spacing w:before="240" w:after="240"/>
       </w:pPr>
       <w:r>
-        <w:t>Does the Python lan</w:t>
-      </w:r>
-      <w:r>
-        <w:t xml:space="preserve">guage support </w:t>
+        <w:t xml:space="preserve">Does the Python language support </w:t>
       </w:r>
       <w:r>
         <w:rPr>
@@ -1809,24 +1728,13 @@
         <w:spacing w:before="240" w:after="240"/>
       </w:pPr>
       <w:r>
-        <w:t xml:space="preserve">What is </w:t>
-      </w:r>
-      <w:r>
-        <w:t xml:space="preserve">the purpose of the built-in </w:t>
-      </w:r>
-      <w:proofErr w:type="gramStart"/>
-      <w:r>
-        <w:rPr>
-          <w:rFonts w:ascii="Courier New" w:eastAsia="Courier New" w:hAnsi="Courier New" w:cs="Courier New"/>
-        </w:rPr>
-        <w:t>input(</w:t>
-      </w:r>
-      <w:proofErr w:type="gramEnd"/>
-      <w:r>
-        <w:rPr>
-          <w:rFonts w:ascii="Courier New" w:eastAsia="Courier New" w:hAnsi="Courier New" w:cs="Courier New"/>
-        </w:rPr>
-        <w:t>)</w:t>
+        <w:t xml:space="preserve">What is the purpose of the built-in </w:t>
+      </w:r>
+      <w:r>
+        <w:rPr>
+          <w:rFonts w:ascii="Courier New" w:eastAsia="Courier New" w:hAnsi="Courier New" w:cs="Courier New"/>
+        </w:rPr>
+        <w:t>input()</w:t>
       </w:r>
       <w:r>
         <w:t xml:space="preserve"> function?</w:t>
@@ -1893,19 +1801,11 @@
       <w:r>
         <w:t xml:space="preserve">What is the data-type of the value returned by the </w:t>
       </w:r>
-      <w:proofErr w:type="gramStart"/>
-      <w:r>
-        <w:rPr>
-          <w:rFonts w:ascii="Courier New" w:eastAsia="Courier New" w:hAnsi="Courier New" w:cs="Courier New"/>
-        </w:rPr>
-        <w:t>input(</w:t>
-      </w:r>
-      <w:proofErr w:type="gramEnd"/>
-      <w:r>
-        <w:rPr>
-          <w:rFonts w:ascii="Courier New" w:eastAsia="Courier New" w:hAnsi="Courier New" w:cs="Courier New"/>
-        </w:rPr>
-        <w:t>)</w:t>
+      <w:r>
+        <w:rPr>
+          <w:rFonts w:ascii="Courier New" w:eastAsia="Courier New" w:hAnsi="Courier New" w:cs="Courier New"/>
+        </w:rPr>
+        <w:t>input()</w:t>
       </w:r>
       <w:r>
         <w:t xml:space="preserve"> function?</w:t>
@@ -1936,67 +1836,45 @@
         <w:shd w:val="clear" w:color="auto" w:fill="FFF2CC"/>
       </w:pPr>
       <w:r>
-        <w:t xml:space="preserve">By default, </w:t>
-      </w:r>
-      <w:proofErr w:type="gramStart"/>
-      <w:r>
-        <w:t>input(</w:t>
-      </w:r>
-      <w:proofErr w:type="gramEnd"/>
-      <w:r>
-        <w:t>) function returns a string.</w:t>
-      </w:r>
-    </w:p>
-    <w:p>
-      <w:pPr>
-        <w:pBdr>
-          <w:top w:val="single" w:sz="8" w:space="0" w:color="000000"/>
-          <w:left w:val="single" w:sz="8" w:space="0" w:color="000000"/>
-          <w:bottom w:val="single" w:sz="8" w:space="0" w:color="000000"/>
-          <w:right w:val="single" w:sz="8" w:space="0" w:color="000000"/>
-        </w:pBdr>
-        <w:shd w:val="clear" w:color="auto" w:fill="FFF2CC"/>
-      </w:pPr>
-    </w:p>
-    <w:p>
-      <w:pPr>
-        <w:spacing w:before="240" w:after="240"/>
-        <w:rPr>
-          <w:b/>
-        </w:rPr>
-      </w:pPr>
-    </w:p>
-    <w:p>
-      <w:pPr>
-        <w:spacing w:before="240" w:after="240"/>
-      </w:pPr>
-      <w:r>
-        <w:rPr>
-          <w:b/>
-        </w:rPr>
-        <w:t>_____________________________________________</w:t>
-      </w:r>
-      <w:r>
-        <w:rPr>
-          <w:b/>
-        </w:rPr>
-        <w:t>____________________________</w:t>
-      </w:r>
-    </w:p>
-    <w:p>
-      <w:pPr>
-        <w:spacing w:before="240" w:after="240"/>
-      </w:pPr>
-      <w:r>
-        <w:t xml:space="preserve">Use the Python interpreter to input a small Python program that prints your name and address on the screen. Once this works </w:t>
-      </w:r>
-      <w:proofErr w:type="gramStart"/>
-      <w:r>
-        <w:t>type</w:t>
-      </w:r>
-      <w:proofErr w:type="gramEnd"/>
-      <w:r>
-        <w:t xml:space="preserve"> the program in the answer box below.</w:t>
+        <w:t>By default, input() function returns a string.</w:t>
+      </w:r>
+    </w:p>
+    <w:p>
+      <w:pPr>
+        <w:pBdr>
+          <w:top w:val="single" w:sz="8" w:space="0" w:color="000000"/>
+          <w:left w:val="single" w:sz="8" w:space="0" w:color="000000"/>
+          <w:bottom w:val="single" w:sz="8" w:space="0" w:color="000000"/>
+          <w:right w:val="single" w:sz="8" w:space="0" w:color="000000"/>
+        </w:pBdr>
+        <w:shd w:val="clear" w:color="auto" w:fill="FFF2CC"/>
+      </w:pPr>
+    </w:p>
+    <w:p>
+      <w:pPr>
+        <w:spacing w:before="240" w:after="240"/>
+        <w:rPr>
+          <w:b/>
+        </w:rPr>
+      </w:pPr>
+    </w:p>
+    <w:p>
+      <w:pPr>
+        <w:spacing w:before="240" w:after="240"/>
+      </w:pPr>
+      <w:r>
+        <w:rPr>
+          <w:b/>
+        </w:rPr>
+        <w:t>_________________________________________________________________________</w:t>
+      </w:r>
+    </w:p>
+    <w:p>
+      <w:pPr>
+        <w:spacing w:before="240" w:after="240"/>
+      </w:pPr>
+      <w:r>
+        <w:t>Use the Python interpreter to input a small Python program that prints your name and address on the screen. Once this works type the program in the answer box below.</w:t>
       </w:r>
     </w:p>
     <w:p>
@@ -2024,75 +1902,49 @@
         <w:shd w:val="clear" w:color="auto" w:fill="FFF2CC"/>
       </w:pPr>
       <w:r>
-        <w:t xml:space="preserve">name= </w:t>
-      </w:r>
-      <w:proofErr w:type="gramStart"/>
-      <w:r>
-        <w:t>input(</w:t>
-      </w:r>
-      <w:proofErr w:type="gramEnd"/>
-      <w:r>
-        <w:t>“Your name? \n”)</w:t>
-      </w:r>
-    </w:p>
-    <w:p>
-      <w:pPr>
-        <w:pBdr>
-          <w:top w:val="single" w:sz="8" w:space="0" w:color="000000"/>
-          <w:left w:val="single" w:sz="8" w:space="0" w:color="000000"/>
-          <w:bottom w:val="single" w:sz="8" w:space="0" w:color="000000"/>
-          <w:right w:val="single" w:sz="8" w:space="0" w:color="000000"/>
-        </w:pBdr>
-        <w:shd w:val="clear" w:color="auto" w:fill="FFF2CC"/>
-      </w:pPr>
-      <w:r>
-        <w:t xml:space="preserve">address= </w:t>
-      </w:r>
-      <w:proofErr w:type="gramStart"/>
-      <w:r>
-        <w:t>input(</w:t>
-      </w:r>
-      <w:proofErr w:type="gramEnd"/>
-      <w:r>
-        <w:t>“Address?” \n)</w:t>
-      </w:r>
-    </w:p>
-    <w:p>
-      <w:pPr>
-        <w:pBdr>
-          <w:top w:val="single" w:sz="8" w:space="0" w:color="000000"/>
-          <w:left w:val="single" w:sz="8" w:space="0" w:color="000000"/>
-          <w:bottom w:val="single" w:sz="8" w:space="0" w:color="000000"/>
-          <w:right w:val="single" w:sz="8" w:space="0" w:color="000000"/>
-        </w:pBdr>
-        <w:shd w:val="clear" w:color="auto" w:fill="FFF2CC"/>
-      </w:pPr>
-      <w:proofErr w:type="gramStart"/>
-      <w:r>
-        <w:t>print(</w:t>
-      </w:r>
-      <w:proofErr w:type="gramEnd"/>
-      <w:r>
-        <w:t>“Name: ”,name)</w:t>
-      </w:r>
-    </w:p>
-    <w:p>
-      <w:pPr>
-        <w:pBdr>
-          <w:top w:val="single" w:sz="8" w:space="0" w:color="000000"/>
-          <w:left w:val="single" w:sz="8" w:space="0" w:color="000000"/>
-          <w:bottom w:val="single" w:sz="8" w:space="0" w:color="000000"/>
-          <w:right w:val="single" w:sz="8" w:space="0" w:color="000000"/>
-        </w:pBdr>
-        <w:shd w:val="clear" w:color="auto" w:fill="FFF2CC"/>
-      </w:pPr>
-      <w:proofErr w:type="gramStart"/>
-      <w:r>
-        <w:t>print(</w:t>
-      </w:r>
-      <w:proofErr w:type="gramEnd"/>
-      <w:r>
-        <w:t>“Address: ”,address)</w:t>
+        <w:t>name= input(“Your name? \n”)</w:t>
+      </w:r>
+    </w:p>
+    <w:p>
+      <w:pPr>
+        <w:pBdr>
+          <w:top w:val="single" w:sz="8" w:space="0" w:color="000000"/>
+          <w:left w:val="single" w:sz="8" w:space="0" w:color="000000"/>
+          <w:bottom w:val="single" w:sz="8" w:space="0" w:color="000000"/>
+          <w:right w:val="single" w:sz="8" w:space="0" w:color="000000"/>
+        </w:pBdr>
+        <w:shd w:val="clear" w:color="auto" w:fill="FFF2CC"/>
+      </w:pPr>
+      <w:r>
+        <w:t>address= input(“Address?” \n)</w:t>
+      </w:r>
+    </w:p>
+    <w:p>
+      <w:pPr>
+        <w:pBdr>
+          <w:top w:val="single" w:sz="8" w:space="0" w:color="000000"/>
+          <w:left w:val="single" w:sz="8" w:space="0" w:color="000000"/>
+          <w:bottom w:val="single" w:sz="8" w:space="0" w:color="000000"/>
+          <w:right w:val="single" w:sz="8" w:space="0" w:color="000000"/>
+        </w:pBdr>
+        <w:shd w:val="clear" w:color="auto" w:fill="FFF2CC"/>
+      </w:pPr>
+      <w:r>
+        <w:t>print(“Name: ”,name)</w:t>
+      </w:r>
+    </w:p>
+    <w:p>
+      <w:pPr>
+        <w:pBdr>
+          <w:top w:val="single" w:sz="8" w:space="0" w:color="000000"/>
+          <w:left w:val="single" w:sz="8" w:space="0" w:color="000000"/>
+          <w:bottom w:val="single" w:sz="8" w:space="0" w:color="000000"/>
+          <w:right w:val="single" w:sz="8" w:space="0" w:color="000000"/>
+        </w:pBdr>
+        <w:shd w:val="clear" w:color="auto" w:fill="FFF2CC"/>
+      </w:pPr>
+      <w:r>
+        <w:t>print(“Address: ”,address)</w:t>
       </w:r>
     </w:p>
     <w:p>
@@ -2196,13 +2048,8 @@
         </w:pBdr>
         <w:shd w:val="clear" w:color="auto" w:fill="FFF2CC"/>
       </w:pPr>
-      <w:proofErr w:type="gramStart"/>
-      <w:r>
-        <w:t>print(</w:t>
-      </w:r>
-      <w:proofErr w:type="gramEnd"/>
-      <w:r>
-        <w:t>‘’’ Hello, is your name “Brain”? ‘’’)</w:t>
+      <w:r>
+        <w:t>print(‘’’ Hello, is your name “Brain”? ‘’’)</w:t>
       </w:r>
     </w:p>
     <w:p>
@@ -2276,13 +2123,8 @@
         </w:pBdr>
         <w:shd w:val="clear" w:color="auto" w:fill="FFF2CC"/>
       </w:pPr>
-      <w:proofErr w:type="gramStart"/>
-      <w:r>
-        <w:t>print(</w:t>
-      </w:r>
-      <w:proofErr w:type="gramEnd"/>
-      <w:r>
-        <w:t>“Or is your name \’Brain\’? ”)</w:t>
+      <w:r>
+        <w:t>print(“Or is your name \’Brain\’? ”)</w:t>
       </w:r>
     </w:p>
     <w:p>
@@ -2312,10 +2154,7 @@
         <w:spacing w:before="240" w:after="240"/>
       </w:pPr>
       <w:r>
-        <w:t>Within the answer box below</w:t>
-      </w:r>
-      <w:r>
-        <w:t xml:space="preserve"> write a small Python program, that when run, uses </w:t>
+        <w:t xml:space="preserve">Within the answer box below write a small Python program, that when run, uses </w:t>
       </w:r>
       <w:r>
         <w:rPr>
@@ -2420,13 +2259,8 @@
         </w:pBdr>
         <w:shd w:val="clear" w:color="auto" w:fill="FFF2CC"/>
       </w:pPr>
-      <w:proofErr w:type="gramStart"/>
-      <w:r>
-        <w:t>print(</w:t>
-      </w:r>
-      <w:proofErr w:type="gramEnd"/>
-      <w:r>
-        <w:t>" This is a string containing a backslash(\\) \n a single quote (\'), a double quote (\") \n and is split across multiple lines ")</w:t>
+      <w:r>
+        <w:t>print(" This is a string containing a backslash(\\) \n a single quote (\'), a double quote (\") \n and is split across multiple lines ")</w:t>
       </w:r>
     </w:p>
     <w:p>
@@ -2504,24 +2338,16 @@
           <w:sz w:val="18"/>
           <w:szCs w:val="18"/>
         </w:rPr>
-        <w:t xml:space="preserve">    a si</w:t>
-      </w:r>
+        <w:t xml:space="preserve">    a single quote ('), a double quote (")</w:t>
+      </w:r>
+    </w:p>
+    <w:p>
       <w:r>
         <w:rPr>
           <w:rFonts w:ascii="Courier New" w:eastAsia="Courier New" w:hAnsi="Courier New" w:cs="Courier New"/>
           <w:sz w:val="18"/>
           <w:szCs w:val="18"/>
         </w:rPr>
-        <w:t>ngle quote ('), a double quote (")</w:t>
-      </w:r>
-    </w:p>
-    <w:p>
-      <w:r>
-        <w:rPr>
-          <w:rFonts w:ascii="Courier New" w:eastAsia="Courier New" w:hAnsi="Courier New" w:cs="Courier New"/>
-          <w:sz w:val="18"/>
-          <w:szCs w:val="18"/>
-        </w:rPr>
         <w:t xml:space="preserve">    and is split across multiple lines</w:t>
       </w:r>
     </w:p>
@@ -2549,22 +2375,8 @@
         </w:pBdr>
         <w:shd w:val="clear" w:color="auto" w:fill="FFF2CC"/>
       </w:pPr>
-      <w:proofErr w:type="gramStart"/>
-      <w:r>
-        <w:t>print(</w:t>
-      </w:r>
-      <w:proofErr w:type="gramEnd"/>
-      <w:r>
-        <w:t xml:space="preserve">“”” </w:t>
-      </w:r>
-      <w:r>
-        <w:t xml:space="preserve">This is a string containing a backslash(\) \n a single quote ('), a double quote (") \n and is split across multiple lines </w:t>
-      </w:r>
-      <w:r>
-        <w:t>“””</w:t>
-      </w:r>
-      <w:r>
-        <w:t>)</w:t>
+      <w:r>
+        <w:t>print(“”” This is a string containing a backslash(\) \n a single quote ('), a double quote (") \n and is split across multiple lines “””)</w:t>
       </w:r>
     </w:p>
     <w:p>
@@ -2610,10 +2422,7 @@
         <w:spacing w:before="240" w:after="240"/>
       </w:pPr>
       <w:r>
-        <w:t>Use the Python interpreter to input a small Python program that asks the user to input a temperat</w:t>
-      </w:r>
-      <w:r>
-        <w:t xml:space="preserve">ure in </w:t>
+        <w:t xml:space="preserve">Use the Python interpreter to input a small Python program that asks the user to input a temperature in </w:t>
       </w:r>
       <w:proofErr w:type="spellStart"/>
       <w:r>
@@ -2657,15 +2466,7 @@
         <w:shd w:val="clear" w:color="auto" w:fill="FFF2CC"/>
       </w:pPr>
       <w:r>
-        <w:t xml:space="preserve">fah= </w:t>
-      </w:r>
-      <w:proofErr w:type="gramStart"/>
-      <w:r>
-        <w:t>float(</w:t>
-      </w:r>
-      <w:proofErr w:type="gramEnd"/>
-      <w:r>
-        <w:t>input("Enter the Temperature in Fahrenheit: "))</w:t>
+        <w:t>fah= float(input("Enter the Temperature in Fahrenheit: "))</w:t>
       </w:r>
     </w:p>
     <w:p>
@@ -2697,13 +2498,8 @@
         </w:pBdr>
         <w:shd w:val="clear" w:color="auto" w:fill="FFF2CC"/>
       </w:pPr>
-      <w:proofErr w:type="gramStart"/>
-      <w:r>
-        <w:t>print(</w:t>
-      </w:r>
-      <w:proofErr w:type="gramEnd"/>
-      <w:r>
-        <w:t xml:space="preserve">"The temperature in </w:t>
+      <w:r>
+        <w:t xml:space="preserve">print("The temperature in </w:t>
       </w:r>
       <w:proofErr w:type="spellStart"/>
       <w:r>
@@ -2816,15 +2612,7 @@
         <w:t xml:space="preserve">float </w:t>
       </w:r>
       <w:r>
-        <w:t>(</w:t>
-      </w:r>
-      <w:proofErr w:type="gramStart"/>
-      <w:r>
-        <w:t>input(</w:t>
-      </w:r>
-      <w:proofErr w:type="gramEnd"/>
-      <w:r>
-        <w:t>"Enter 1st Number: "))</w:t>
+        <w:t>(input("Enter 1st Number: "))</w:t>
       </w:r>
     </w:p>
     <w:p>
@@ -2847,15 +2635,7 @@
         <w:t xml:space="preserve">float </w:t>
       </w:r>
       <w:r>
-        <w:t>(</w:t>
-      </w:r>
-      <w:proofErr w:type="gramStart"/>
-      <w:r>
-        <w:t>input(</w:t>
-      </w:r>
-      <w:proofErr w:type="gramEnd"/>
-      <w:r>
-        <w:t>"Enter 2nd Number: "))</w:t>
+        <w:t>(input("Enter 2nd Number: "))</w:t>
       </w:r>
     </w:p>
     <w:p>
@@ -2877,84 +2657,482 @@
       <w:r>
         <w:t xml:space="preserve">Once the values have been input use three calls to the </w:t>
       </w:r>
-      <w:proofErr w:type="gramStart"/>
-      <w:r>
-        <w:rPr>
-          <w:rFonts w:ascii="Courier New" w:eastAsia="Courier New" w:hAnsi="Courier New" w:cs="Courier New"/>
-        </w:rPr>
-        <w:t>print(</w:t>
-      </w:r>
-      <w:proofErr w:type="gramEnd"/>
-      <w:r>
-        <w:rPr>
-          <w:rFonts w:ascii="Courier New" w:eastAsia="Courier New" w:hAnsi="Courier New" w:cs="Courier New"/>
-        </w:rPr>
+      <w:r>
+        <w:rPr>
+          <w:rFonts w:ascii="Courier New" w:eastAsia="Courier New" w:hAnsi="Courier New" w:cs="Courier New"/>
+        </w:rPr>
+        <w:t>print()</w:t>
+      </w:r>
+      <w:r>
+        <w:t xml:space="preserve"> function to show output such as the following (in this example the user entered </w:t>
+      </w:r>
+      <w:r>
+        <w:rPr>
+          <w:rFonts w:ascii="Courier New" w:eastAsia="Courier New" w:hAnsi="Courier New" w:cs="Courier New"/>
+          <w:i/>
+        </w:rPr>
+        <w:t>10.2</w:t>
+      </w:r>
+      <w:r>
+        <w:t xml:space="preserve"> and </w:t>
+      </w:r>
+      <w:r>
+        <w:rPr>
+          <w:rFonts w:ascii="Courier New" w:eastAsia="Courier New" w:hAnsi="Courier New" w:cs="Courier New"/>
+          <w:i/>
+        </w:rPr>
+        <w:t>18.3</w:t>
+      </w:r>
+      <w:r>
+        <w:t>) -</w:t>
+      </w:r>
+    </w:p>
+    <w:p>
+      <w:pPr>
+        <w:spacing w:before="240" w:after="240"/>
+        <w:rPr>
+          <w:rFonts w:ascii="Courier New" w:eastAsia="Courier New" w:hAnsi="Courier New" w:cs="Courier New"/>
+        </w:rPr>
+      </w:pPr>
+      <w:r>
+        <w:rPr>
+          <w:rFonts w:ascii="Courier New" w:eastAsia="Courier New" w:hAnsi="Courier New" w:cs="Courier New"/>
+        </w:rPr>
+        <w:t>The value 'a' was 10.2 and the value 'b' was 18.3</w:t>
+      </w:r>
+    </w:p>
+    <w:p>
+      <w:pPr>
+        <w:spacing w:before="240" w:after="240"/>
+        <w:rPr>
+          <w:rFonts w:ascii="Courier New" w:eastAsia="Courier New" w:hAnsi="Courier New" w:cs="Courier New"/>
+        </w:rPr>
+      </w:pPr>
+      <w:r>
+        <w:rPr>
+          <w:rFonts w:ascii="Courier New" w:eastAsia="Courier New" w:hAnsi="Courier New" w:cs="Courier New"/>
+        </w:rPr>
+        <w:t>The sum of 'a' and 'b' is 28.5</w:t>
+      </w:r>
+    </w:p>
+    <w:p>
+      <w:pPr>
+        <w:spacing w:before="240" w:after="240"/>
+        <w:rPr>
+          <w:rFonts w:ascii="Courier New" w:eastAsia="Courier New" w:hAnsi="Courier New" w:cs="Courier New"/>
+        </w:rPr>
+      </w:pPr>
+      <w:r>
+        <w:rPr>
+          <w:rFonts w:ascii="Courier New" w:eastAsia="Courier New" w:hAnsi="Courier New" w:cs="Courier New"/>
+        </w:rPr>
+        <w:t>The product of 'a' and 'b' is 186.66</w:t>
+      </w:r>
+    </w:p>
+    <w:p>
+      <w:pPr>
+        <w:spacing w:before="240"/>
+        <w:rPr>
+          <w:i/>
+        </w:rPr>
+      </w:pPr>
+      <w:r>
+        <w:rPr>
+          <w:i/>
+        </w:rPr>
+        <w:t>Answer:</w:t>
+      </w:r>
+    </w:p>
+    <w:p>
+      <w:pPr>
+        <w:pBdr>
+          <w:top w:val="single" w:sz="8" w:space="0" w:color="000000"/>
+          <w:left w:val="single" w:sz="8" w:space="0" w:color="000000"/>
+          <w:bottom w:val="single" w:sz="8" w:space="0" w:color="000000"/>
+          <w:right w:val="single" w:sz="8" w:space="0" w:color="000000"/>
+        </w:pBdr>
+        <w:shd w:val="clear" w:color="auto" w:fill="FFF2CC"/>
+      </w:pPr>
+      <w:r>
+        <w:t>a = input("Enter 1st Number: ")</w:t>
+      </w:r>
+    </w:p>
+    <w:p>
+      <w:pPr>
+        <w:pBdr>
+          <w:top w:val="single" w:sz="8" w:space="0" w:color="000000"/>
+          <w:left w:val="single" w:sz="8" w:space="0" w:color="000000"/>
+          <w:bottom w:val="single" w:sz="8" w:space="0" w:color="000000"/>
+          <w:right w:val="single" w:sz="8" w:space="0" w:color="000000"/>
+        </w:pBdr>
+        <w:shd w:val="clear" w:color="auto" w:fill="FFF2CC"/>
+      </w:pPr>
+      <w:r>
+        <w:t>b = input("Enter 2nd Number: ")</w:t>
+      </w:r>
+    </w:p>
+    <w:p>
+      <w:pPr>
+        <w:pBdr>
+          <w:top w:val="single" w:sz="8" w:space="0" w:color="000000"/>
+          <w:left w:val="single" w:sz="8" w:space="0" w:color="000000"/>
+          <w:bottom w:val="single" w:sz="8" w:space="0" w:color="000000"/>
+          <w:right w:val="single" w:sz="8" w:space="0" w:color="000000"/>
+        </w:pBdr>
+        <w:shd w:val="clear" w:color="auto" w:fill="FFF2CC"/>
+      </w:pPr>
+      <w:r>
+        <w:t>sum=float(a)+ float(b)</w:t>
+      </w:r>
+    </w:p>
+    <w:p>
+      <w:pPr>
+        <w:pBdr>
+          <w:top w:val="single" w:sz="8" w:space="0" w:color="000000"/>
+          <w:left w:val="single" w:sz="8" w:space="0" w:color="000000"/>
+          <w:bottom w:val="single" w:sz="8" w:space="0" w:color="000000"/>
+          <w:right w:val="single" w:sz="8" w:space="0" w:color="000000"/>
+        </w:pBdr>
+        <w:shd w:val="clear" w:color="auto" w:fill="FFF2CC"/>
+      </w:pPr>
+      <w:r>
+        <w:t>product= float(a)* float(b)</w:t>
+      </w:r>
+    </w:p>
+    <w:p>
+      <w:pPr>
+        <w:pBdr>
+          <w:top w:val="single" w:sz="8" w:space="0" w:color="000000"/>
+          <w:left w:val="single" w:sz="8" w:space="0" w:color="000000"/>
+          <w:bottom w:val="single" w:sz="8" w:space="0" w:color="000000"/>
+          <w:right w:val="single" w:sz="8" w:space="0" w:color="000000"/>
+        </w:pBdr>
+        <w:shd w:val="clear" w:color="auto" w:fill="FFF2CC"/>
+      </w:pPr>
+    </w:p>
+    <w:p>
+      <w:pPr>
+        <w:pBdr>
+          <w:top w:val="single" w:sz="8" w:space="0" w:color="000000"/>
+          <w:left w:val="single" w:sz="8" w:space="0" w:color="000000"/>
+          <w:bottom w:val="single" w:sz="8" w:space="0" w:color="000000"/>
+          <w:right w:val="single" w:sz="8" w:space="0" w:color="000000"/>
+        </w:pBdr>
+        <w:shd w:val="clear" w:color="auto" w:fill="FFF2CC"/>
+      </w:pPr>
+      <w:r>
+        <w:t>print("The value of a was {} and b was {}".format(</w:t>
+      </w:r>
+      <w:proofErr w:type="spellStart"/>
+      <w:r>
+        <w:t>a,b</w:t>
+      </w:r>
+      <w:proofErr w:type="spellEnd"/>
+      <w:r>
+        <w:t>))</w:t>
+      </w:r>
+    </w:p>
+    <w:p>
+      <w:pPr>
+        <w:pBdr>
+          <w:top w:val="single" w:sz="8" w:space="0" w:color="000000"/>
+          <w:left w:val="single" w:sz="8" w:space="0" w:color="000000"/>
+          <w:bottom w:val="single" w:sz="8" w:space="0" w:color="000000"/>
+          <w:right w:val="single" w:sz="8" w:space="0" w:color="000000"/>
+        </w:pBdr>
+        <w:shd w:val="clear" w:color="auto" w:fill="FFF2CC"/>
+      </w:pPr>
+      <w:r>
+        <w:t>print("The sum of {} and {} is {}".format(</w:t>
+      </w:r>
+      <w:proofErr w:type="spellStart"/>
+      <w:r>
+        <w:t>a,b,sum</w:t>
+      </w:r>
+      <w:proofErr w:type="spellEnd"/>
+      <w:r>
+        <w:t>))</w:t>
+      </w:r>
+    </w:p>
+    <w:p>
+      <w:pPr>
+        <w:pBdr>
+          <w:top w:val="single" w:sz="8" w:space="0" w:color="000000"/>
+          <w:left w:val="single" w:sz="8" w:space="0" w:color="000000"/>
+          <w:bottom w:val="single" w:sz="8" w:space="0" w:color="000000"/>
+          <w:right w:val="single" w:sz="8" w:space="0" w:color="000000"/>
+        </w:pBdr>
+        <w:shd w:val="clear" w:color="auto" w:fill="FFF2CC"/>
+      </w:pPr>
+      <w:r>
+        <w:t>print("The product of {} and {} is {}".format(</w:t>
+      </w:r>
+      <w:proofErr w:type="spellStart"/>
+      <w:r>
+        <w:t>a,b,product</w:t>
+      </w:r>
+      <w:proofErr w:type="spellEnd"/>
+      <w:r>
+        <w:t>))</w:t>
+      </w:r>
+    </w:p>
+    <w:p>
+      <w:pPr>
+        <w:spacing w:before="240" w:after="240"/>
+      </w:pPr>
+      <w:r>
+        <w:rPr>
+          <w:b/>
+        </w:rPr>
+        <w:t>________________________________________________________________________</w:t>
+      </w:r>
+    </w:p>
+    <w:p>
+      <w:pPr>
+        <w:spacing w:before="240" w:after="240"/>
+      </w:pPr>
+      <w:r>
+        <w:t xml:space="preserve">Python includes a built-in function called </w:t>
+      </w:r>
+      <w:r>
+        <w:rPr>
+          <w:b/>
+        </w:rPr>
+        <w:t>max()</w:t>
+      </w:r>
+      <w:r>
+        <w:t>. When this is called with multiple argument values it returns the largest of the given arguments. e.g.</w:t>
+      </w:r>
+    </w:p>
+    <w:p>
+      <w:pPr>
+        <w:spacing w:before="240" w:after="240"/>
+        <w:rPr>
+          <w:rFonts w:ascii="Courier New" w:eastAsia="Courier New" w:hAnsi="Courier New" w:cs="Courier New"/>
+        </w:rPr>
+      </w:pPr>
+      <w:r>
+        <w:rPr>
+          <w:rFonts w:ascii="Courier New" w:eastAsia="Courier New" w:hAnsi="Courier New" w:cs="Courier New"/>
+        </w:rPr>
+        <w:t>max(20, 50, 30)  # this would return 50</w:t>
+      </w:r>
+    </w:p>
+    <w:p>
+      <w:pPr>
+        <w:spacing w:before="240" w:after="240"/>
+        <w:rPr>
+          <w:rFonts w:ascii="Courier New" w:eastAsia="Courier New" w:hAnsi="Courier New" w:cs="Courier New"/>
+        </w:rPr>
+      </w:pPr>
+      <w:r>
+        <w:t xml:space="preserve">Within the answer box below write a small program that asks the user to input three values. Store these in variables (the names are up to you) then use the </w:t>
+      </w:r>
+      <w:r>
+        <w:rPr>
+          <w:b/>
+        </w:rPr>
+        <w:t>max()</w:t>
+      </w:r>
+      <w:r>
+        <w:t xml:space="preserve"> function to display the largest of the input values.</w:t>
+      </w:r>
+    </w:p>
+    <w:p>
+      <w:pPr>
+        <w:spacing w:before="240"/>
+        <w:rPr>
+          <w:i/>
+        </w:rPr>
+      </w:pPr>
+      <w:r>
+        <w:rPr>
+          <w:i/>
+        </w:rPr>
+        <w:t>Answer:</w:t>
+      </w:r>
+    </w:p>
+    <w:p>
+      <w:pPr>
+        <w:pBdr>
+          <w:top w:val="single" w:sz="8" w:space="0" w:color="000000"/>
+          <w:left w:val="single" w:sz="8" w:space="0" w:color="000000"/>
+          <w:bottom w:val="single" w:sz="8" w:space="0" w:color="000000"/>
+          <w:right w:val="single" w:sz="8" w:space="0" w:color="000000"/>
+        </w:pBdr>
+        <w:shd w:val="clear" w:color="auto" w:fill="FFF2CC"/>
+      </w:pPr>
+      <w:r>
+        <w:t xml:space="preserve">a= input("Enter the 1st </w:t>
+      </w:r>
+      <w:r>
+        <w:t>value</w:t>
+      </w:r>
+      <w:r>
+        <w:t>: ")</w:t>
+      </w:r>
+    </w:p>
+    <w:p>
+      <w:pPr>
+        <w:pBdr>
+          <w:top w:val="single" w:sz="8" w:space="0" w:color="000000"/>
+          <w:left w:val="single" w:sz="8" w:space="0" w:color="000000"/>
+          <w:bottom w:val="single" w:sz="8" w:space="0" w:color="000000"/>
+          <w:right w:val="single" w:sz="8" w:space="0" w:color="000000"/>
+        </w:pBdr>
+        <w:shd w:val="clear" w:color="auto" w:fill="FFF2CC"/>
+      </w:pPr>
+      <w:r>
+        <w:t xml:space="preserve">b= input("Enter the 2nd </w:t>
+      </w:r>
+      <w:r>
+        <w:t>value</w:t>
+      </w:r>
+      <w:r>
+        <w:t>r: ")</w:t>
+      </w:r>
+    </w:p>
+    <w:p>
+      <w:pPr>
+        <w:pBdr>
+          <w:top w:val="single" w:sz="8" w:space="0" w:color="000000"/>
+          <w:left w:val="single" w:sz="8" w:space="0" w:color="000000"/>
+          <w:bottom w:val="single" w:sz="8" w:space="0" w:color="000000"/>
+          <w:right w:val="single" w:sz="8" w:space="0" w:color="000000"/>
+        </w:pBdr>
+        <w:shd w:val="clear" w:color="auto" w:fill="FFF2CC"/>
+      </w:pPr>
+      <w:r>
+        <w:t xml:space="preserve">c= input("Enter the 3rd </w:t>
+      </w:r>
+      <w:r>
+        <w:t>value</w:t>
+      </w:r>
+      <w:r>
+        <w:t>: ")</w:t>
+      </w:r>
+    </w:p>
+    <w:p>
+      <w:pPr>
+        <w:pBdr>
+          <w:top w:val="single" w:sz="8" w:space="0" w:color="000000"/>
+          <w:left w:val="single" w:sz="8" w:space="0" w:color="000000"/>
+          <w:bottom w:val="single" w:sz="8" w:space="0" w:color="000000"/>
+          <w:right w:val="single" w:sz="8" w:space="0" w:color="000000"/>
+        </w:pBdr>
+        <w:shd w:val="clear" w:color="auto" w:fill="FFF2CC"/>
+      </w:pPr>
+    </w:p>
+    <w:p>
+      <w:pPr>
+        <w:pBdr>
+          <w:top w:val="single" w:sz="8" w:space="0" w:color="000000"/>
+          <w:left w:val="single" w:sz="8" w:space="0" w:color="000000"/>
+          <w:bottom w:val="single" w:sz="8" w:space="0" w:color="000000"/>
+          <w:right w:val="single" w:sz="8" w:space="0" w:color="000000"/>
+        </w:pBdr>
+        <w:shd w:val="clear" w:color="auto" w:fill="FFF2CC"/>
+      </w:pPr>
+      <w:r>
+        <w:t>greatest= max(</w:t>
+      </w:r>
+      <w:proofErr w:type="spellStart"/>
+      <w:r>
+        <w:t>a,b,c</w:t>
+      </w:r>
+      <w:proofErr w:type="spellEnd"/>
+      <w:r>
         <w:t>)</w:t>
       </w:r>
-      <w:r>
-        <w:t xml:space="preserve"> function to show output such as the following (in this example the user entered </w:t>
-      </w:r>
-      <w:r>
-        <w:rPr>
-          <w:rFonts w:ascii="Courier New" w:eastAsia="Courier New" w:hAnsi="Courier New" w:cs="Courier New"/>
-          <w:i/>
-        </w:rPr>
-        <w:t>10.2</w:t>
-      </w:r>
-      <w:r>
-        <w:t xml:space="preserve"> and </w:t>
-      </w:r>
-      <w:r>
-        <w:rPr>
-          <w:rFonts w:ascii="Courier New" w:eastAsia="Courier New" w:hAnsi="Courier New" w:cs="Courier New"/>
-          <w:i/>
-        </w:rPr>
-        <w:t>18.3</w:t>
-      </w:r>
-      <w:r>
-        <w:t>) -</w:t>
-      </w:r>
-    </w:p>
-    <w:p>
-      <w:pPr>
-        <w:spacing w:before="240" w:after="240"/>
-        <w:rPr>
-          <w:rFonts w:ascii="Courier New" w:eastAsia="Courier New" w:hAnsi="Courier New" w:cs="Courier New"/>
-        </w:rPr>
-      </w:pPr>
-      <w:r>
-        <w:rPr>
-          <w:rFonts w:ascii="Courier New" w:eastAsia="Courier New" w:hAnsi="Courier New" w:cs="Courier New"/>
-        </w:rPr>
-        <w:t>The value 'a' was 10.2 and the value 'b' was 18.3</w:t>
-      </w:r>
-    </w:p>
-    <w:p>
-      <w:pPr>
-        <w:spacing w:before="240" w:after="240"/>
-        <w:rPr>
-          <w:rFonts w:ascii="Courier New" w:eastAsia="Courier New" w:hAnsi="Courier New" w:cs="Courier New"/>
-        </w:rPr>
-      </w:pPr>
-      <w:r>
-        <w:rPr>
-          <w:rFonts w:ascii="Courier New" w:eastAsia="Courier New" w:hAnsi="Courier New" w:cs="Courier New"/>
-        </w:rPr>
-        <w:t>The sum of 'a' and 'b' is 28.5</w:t>
-      </w:r>
-    </w:p>
-    <w:p>
-      <w:pPr>
-        <w:spacing w:before="240" w:after="240"/>
-        <w:rPr>
-          <w:rFonts w:ascii="Courier New" w:eastAsia="Courier New" w:hAnsi="Courier New" w:cs="Courier New"/>
-        </w:rPr>
-      </w:pPr>
-      <w:r>
-        <w:rPr>
-          <w:rFonts w:ascii="Courier New" w:eastAsia="Courier New" w:hAnsi="Courier New" w:cs="Courier New"/>
-        </w:rPr>
-        <w:t>The product of 'a' and 'b' is 186.66</w:t>
+    </w:p>
+    <w:p>
+      <w:pPr>
+        <w:pBdr>
+          <w:top w:val="single" w:sz="8" w:space="0" w:color="000000"/>
+          <w:left w:val="single" w:sz="8" w:space="0" w:color="000000"/>
+          <w:bottom w:val="single" w:sz="8" w:space="0" w:color="000000"/>
+          <w:right w:val="single" w:sz="8" w:space="0" w:color="000000"/>
+        </w:pBdr>
+        <w:shd w:val="clear" w:color="auto" w:fill="FFF2CC"/>
+      </w:pPr>
+      <w:r>
+        <w:t xml:space="preserve">print("The greatest of three </w:t>
+      </w:r>
+      <w:r>
+        <w:t>values</w:t>
+      </w:r>
+      <w:r>
+        <w:t xml:space="preserve"> is ",greatest)</w:t>
+      </w:r>
+    </w:p>
+    <w:p>
+      <w:pPr>
+        <w:pBdr>
+          <w:top w:val="single" w:sz="8" w:space="0" w:color="000000"/>
+          <w:left w:val="single" w:sz="8" w:space="0" w:color="000000"/>
+          <w:bottom w:val="single" w:sz="8" w:space="0" w:color="000000"/>
+          <w:right w:val="single" w:sz="8" w:space="0" w:color="000000"/>
+        </w:pBdr>
+        <w:shd w:val="clear" w:color="auto" w:fill="FFF2CC"/>
+      </w:pPr>
+    </w:p>
+    <w:p>
+      <w:pPr>
+        <w:pBdr>
+          <w:top w:val="single" w:sz="8" w:space="0" w:color="000000"/>
+          <w:left w:val="single" w:sz="8" w:space="0" w:color="000000"/>
+          <w:bottom w:val="single" w:sz="8" w:space="0" w:color="000000"/>
+          <w:right w:val="single" w:sz="8" w:space="0" w:color="000000"/>
+        </w:pBdr>
+        <w:shd w:val="clear" w:color="auto" w:fill="FFF2CC"/>
+      </w:pPr>
+    </w:p>
+    <w:p>
+      <w:pPr>
+        <w:spacing w:before="240" w:after="240"/>
+      </w:pPr>
+    </w:p>
+    <w:p>
+      <w:pPr>
+        <w:spacing w:before="240" w:after="240"/>
+      </w:pPr>
+      <w:r>
+        <w:t>Using the Python interpreter execute your code, then examine the output generated when the input the values are '</w:t>
+      </w:r>
+      <w:r>
+        <w:rPr>
+          <w:rFonts w:ascii="Courier New" w:eastAsia="Courier New" w:hAnsi="Courier New" w:cs="Courier New"/>
+        </w:rPr>
+        <w:t>hello</w:t>
+      </w:r>
+      <w:r>
+        <w:t>', '</w:t>
+      </w:r>
+      <w:r>
+        <w:rPr>
+          <w:rFonts w:ascii="Courier New" w:eastAsia="Courier New" w:hAnsi="Courier New" w:cs="Courier New"/>
+        </w:rPr>
+        <w:t>welcome</w:t>
+      </w:r>
+      <w:r>
+        <w:t>', and '</w:t>
+      </w:r>
+      <w:r>
+        <w:rPr>
+          <w:rFonts w:ascii="Courier New" w:eastAsia="Courier New" w:hAnsi="Courier New" w:cs="Courier New"/>
+        </w:rPr>
+        <w:t>bye</w:t>
+      </w:r>
+      <w:r>
+        <w:t>'</w:t>
+      </w:r>
+    </w:p>
+    <w:p>
+      <w:pPr>
+        <w:spacing w:before="240" w:after="240"/>
+      </w:pPr>
+      <w:r>
+        <w:t>Does the program still show the maximum value? If not, what does it show?</w:t>
       </w:r>
     </w:p>
     <w:p>
@@ -2982,371 +3160,8 @@
         <w:shd w:val="clear" w:color="auto" w:fill="FFF2CC"/>
       </w:pPr>
       <w:r>
-        <w:t xml:space="preserve">a = </w:t>
-      </w:r>
-      <w:proofErr w:type="gramStart"/>
-      <w:r>
-        <w:t>input(</w:t>
-      </w:r>
-      <w:proofErr w:type="gramEnd"/>
-      <w:r>
-        <w:t>"Enter 1st Number: ")</w:t>
-      </w:r>
-    </w:p>
-    <w:p>
-      <w:pPr>
-        <w:pBdr>
-          <w:top w:val="single" w:sz="8" w:space="0" w:color="000000"/>
-          <w:left w:val="single" w:sz="8" w:space="0" w:color="000000"/>
-          <w:bottom w:val="single" w:sz="8" w:space="0" w:color="000000"/>
-          <w:right w:val="single" w:sz="8" w:space="0" w:color="000000"/>
-        </w:pBdr>
-        <w:shd w:val="clear" w:color="auto" w:fill="FFF2CC"/>
-      </w:pPr>
-      <w:r>
-        <w:t xml:space="preserve">b = </w:t>
-      </w:r>
-      <w:proofErr w:type="gramStart"/>
-      <w:r>
-        <w:t>input(</w:t>
-      </w:r>
-      <w:proofErr w:type="gramEnd"/>
-      <w:r>
-        <w:t>"Enter 2nd Number: ")</w:t>
-      </w:r>
-    </w:p>
-    <w:p>
-      <w:pPr>
-        <w:pBdr>
-          <w:top w:val="single" w:sz="8" w:space="0" w:color="000000"/>
-          <w:left w:val="single" w:sz="8" w:space="0" w:color="000000"/>
-          <w:bottom w:val="single" w:sz="8" w:space="0" w:color="000000"/>
-          <w:right w:val="single" w:sz="8" w:space="0" w:color="000000"/>
-        </w:pBdr>
-        <w:shd w:val="clear" w:color="auto" w:fill="FFF2CC"/>
-      </w:pPr>
-      <w:r>
-        <w:t>sum=float(a)+ float(b)</w:t>
-      </w:r>
-    </w:p>
-    <w:p>
-      <w:pPr>
-        <w:pBdr>
-          <w:top w:val="single" w:sz="8" w:space="0" w:color="000000"/>
-          <w:left w:val="single" w:sz="8" w:space="0" w:color="000000"/>
-          <w:bottom w:val="single" w:sz="8" w:space="0" w:color="000000"/>
-          <w:right w:val="single" w:sz="8" w:space="0" w:color="000000"/>
-        </w:pBdr>
-        <w:shd w:val="clear" w:color="auto" w:fill="FFF2CC"/>
-      </w:pPr>
-      <w:r>
-        <w:t>product= float(a)* float(b)</w:t>
-      </w:r>
-    </w:p>
-    <w:p>
-      <w:pPr>
-        <w:pBdr>
-          <w:top w:val="single" w:sz="8" w:space="0" w:color="000000"/>
-          <w:left w:val="single" w:sz="8" w:space="0" w:color="000000"/>
-          <w:bottom w:val="single" w:sz="8" w:space="0" w:color="000000"/>
-          <w:right w:val="single" w:sz="8" w:space="0" w:color="000000"/>
-        </w:pBdr>
-        <w:shd w:val="clear" w:color="auto" w:fill="FFF2CC"/>
-      </w:pPr>
-    </w:p>
-    <w:p>
-      <w:pPr>
-        <w:pBdr>
-          <w:top w:val="single" w:sz="8" w:space="0" w:color="000000"/>
-          <w:left w:val="single" w:sz="8" w:space="0" w:color="000000"/>
-          <w:bottom w:val="single" w:sz="8" w:space="0" w:color="000000"/>
-          <w:right w:val="single" w:sz="8" w:space="0" w:color="000000"/>
-        </w:pBdr>
-        <w:shd w:val="clear" w:color="auto" w:fill="FFF2CC"/>
-      </w:pPr>
-      <w:proofErr w:type="gramStart"/>
-      <w:r>
-        <w:t>print(</w:t>
-      </w:r>
-      <w:proofErr w:type="gramEnd"/>
-      <w:r>
-        <w:t>"The value of a was {} and b was {}".format(</w:t>
-      </w:r>
-      <w:proofErr w:type="spellStart"/>
-      <w:r>
-        <w:t>a,b</w:t>
-      </w:r>
-      <w:proofErr w:type="spellEnd"/>
-      <w:r>
-        <w:t>))</w:t>
-      </w:r>
-    </w:p>
-    <w:p>
-      <w:pPr>
-        <w:pBdr>
-          <w:top w:val="single" w:sz="8" w:space="0" w:color="000000"/>
-          <w:left w:val="single" w:sz="8" w:space="0" w:color="000000"/>
-          <w:bottom w:val="single" w:sz="8" w:space="0" w:color="000000"/>
-          <w:right w:val="single" w:sz="8" w:space="0" w:color="000000"/>
-        </w:pBdr>
-        <w:shd w:val="clear" w:color="auto" w:fill="FFF2CC"/>
-      </w:pPr>
-      <w:proofErr w:type="gramStart"/>
-      <w:r>
-        <w:t>print(</w:t>
-      </w:r>
-      <w:proofErr w:type="gramEnd"/>
-      <w:r>
-        <w:t>"The sum of {} and {} is {}".format(</w:t>
-      </w:r>
-      <w:proofErr w:type="spellStart"/>
-      <w:r>
-        <w:t>a,b,sum</w:t>
-      </w:r>
-      <w:proofErr w:type="spellEnd"/>
-      <w:r>
-        <w:t>))</w:t>
-      </w:r>
-    </w:p>
-    <w:p>
-      <w:pPr>
-        <w:pBdr>
-          <w:top w:val="single" w:sz="8" w:space="0" w:color="000000"/>
-          <w:left w:val="single" w:sz="8" w:space="0" w:color="000000"/>
-          <w:bottom w:val="single" w:sz="8" w:space="0" w:color="000000"/>
-          <w:right w:val="single" w:sz="8" w:space="0" w:color="000000"/>
-        </w:pBdr>
-        <w:shd w:val="clear" w:color="auto" w:fill="FFF2CC"/>
-      </w:pPr>
-      <w:proofErr w:type="gramStart"/>
-      <w:r>
-        <w:t>print(</w:t>
-      </w:r>
-      <w:proofErr w:type="gramEnd"/>
-      <w:r>
-        <w:t>"The product of {} and {} is {}".format(</w:t>
-      </w:r>
-      <w:proofErr w:type="spellStart"/>
-      <w:r>
-        <w:t>a,b,product</w:t>
-      </w:r>
-      <w:proofErr w:type="spellEnd"/>
-      <w:r>
-        <w:t>))</w:t>
-      </w:r>
-    </w:p>
-    <w:p>
-      <w:pPr>
-        <w:pBdr>
-          <w:top w:val="single" w:sz="8" w:space="0" w:color="000000"/>
-          <w:left w:val="single" w:sz="8" w:space="0" w:color="000000"/>
-          <w:bottom w:val="single" w:sz="8" w:space="0" w:color="000000"/>
-          <w:right w:val="single" w:sz="8" w:space="0" w:color="000000"/>
-        </w:pBdr>
-        <w:shd w:val="clear" w:color="auto" w:fill="FFF2CC"/>
-      </w:pPr>
-    </w:p>
-    <w:p>
-      <w:pPr>
-        <w:spacing w:before="240" w:after="240"/>
-      </w:pPr>
-      <w:r>
-        <w:rPr>
-          <w:b/>
-        </w:rPr>
-        <w:t>________________________________________________________________________</w:t>
-      </w:r>
-    </w:p>
-    <w:p>
-      <w:pPr>
-        <w:spacing w:before="240" w:after="240"/>
-      </w:pPr>
-      <w:r>
-        <w:t xml:space="preserve">Python includes a built-in function called </w:t>
-      </w:r>
-      <w:proofErr w:type="gramStart"/>
-      <w:r>
-        <w:rPr>
-          <w:b/>
-        </w:rPr>
-        <w:t>max(</w:t>
-      </w:r>
-      <w:proofErr w:type="gramEnd"/>
-      <w:r>
-        <w:rPr>
-          <w:b/>
-        </w:rPr>
-        <w:t>)</w:t>
-      </w:r>
-      <w:r>
-        <w:t>. When this is called with multiple argument values it re</w:t>
-      </w:r>
-      <w:r>
-        <w:t>turns the largest of the given arguments. e.g.</w:t>
-      </w:r>
-    </w:p>
-    <w:p>
-      <w:pPr>
-        <w:spacing w:before="240" w:after="240"/>
-        <w:rPr>
-          <w:rFonts w:ascii="Courier New" w:eastAsia="Courier New" w:hAnsi="Courier New" w:cs="Courier New"/>
-        </w:rPr>
-      </w:pPr>
-      <w:proofErr w:type="gramStart"/>
-      <w:r>
-        <w:rPr>
-          <w:rFonts w:ascii="Courier New" w:eastAsia="Courier New" w:hAnsi="Courier New" w:cs="Courier New"/>
-        </w:rPr>
-        <w:t>max(</w:t>
-      </w:r>
-      <w:proofErr w:type="gramEnd"/>
-      <w:r>
-        <w:rPr>
-          <w:rFonts w:ascii="Courier New" w:eastAsia="Courier New" w:hAnsi="Courier New" w:cs="Courier New"/>
-        </w:rPr>
-        <w:t>20, 50, 30)  # this would return 50</w:t>
-      </w:r>
-    </w:p>
-    <w:p>
-      <w:pPr>
-        <w:spacing w:before="240" w:after="240"/>
-      </w:pPr>
-      <w:r>
-        <w:t xml:space="preserve">Within the answer box below write a small program that asks the user to input three values. Store these in variables (the names are up to you) then use the </w:t>
-      </w:r>
-      <w:proofErr w:type="gramStart"/>
-      <w:r>
-        <w:rPr>
-          <w:b/>
-        </w:rPr>
-        <w:t>max(</w:t>
-      </w:r>
-      <w:proofErr w:type="gramEnd"/>
-      <w:r>
-        <w:rPr>
-          <w:b/>
-        </w:rPr>
-        <w:t>)</w:t>
-      </w:r>
-      <w:r>
-        <w:t xml:space="preserve"> functio</w:t>
-      </w:r>
-      <w:r>
-        <w:t>n to display the largest of the input values.</w:t>
-      </w:r>
-    </w:p>
-    <w:p>
-      <w:pPr>
-        <w:spacing w:before="240"/>
-        <w:rPr>
-          <w:i/>
-        </w:rPr>
-      </w:pPr>
-      <w:r>
-        <w:rPr>
-          <w:i/>
-        </w:rPr>
-        <w:t>Answer:</w:t>
-      </w:r>
-    </w:p>
-    <w:p>
-      <w:pPr>
-        <w:pBdr>
-          <w:top w:val="single" w:sz="8" w:space="0" w:color="000000"/>
-          <w:left w:val="single" w:sz="8" w:space="0" w:color="000000"/>
-          <w:bottom w:val="single" w:sz="8" w:space="0" w:color="000000"/>
-          <w:right w:val="single" w:sz="8" w:space="0" w:color="000000"/>
-        </w:pBdr>
-        <w:shd w:val="clear" w:color="auto" w:fill="FFF2CC"/>
-      </w:pPr>
-    </w:p>
-    <w:p>
-      <w:pPr>
-        <w:pBdr>
-          <w:top w:val="single" w:sz="8" w:space="0" w:color="000000"/>
-          <w:left w:val="single" w:sz="8" w:space="0" w:color="000000"/>
-          <w:bottom w:val="single" w:sz="8" w:space="0" w:color="000000"/>
-          <w:right w:val="single" w:sz="8" w:space="0" w:color="000000"/>
-        </w:pBdr>
-        <w:shd w:val="clear" w:color="auto" w:fill="FFF2CC"/>
-      </w:pPr>
-    </w:p>
-    <w:p>
-      <w:pPr>
-        <w:spacing w:before="240" w:after="240"/>
-      </w:pPr>
-    </w:p>
-    <w:p>
-      <w:pPr>
-        <w:spacing w:before="240" w:after="240"/>
-      </w:pPr>
-      <w:r>
-        <w:lastRenderedPageBreak/>
-        <w:t>Using the Python interpreter execute your code, then examine the output generated when the input the values are '</w:t>
-      </w:r>
-      <w:r>
-        <w:rPr>
-          <w:rFonts w:ascii="Courier New" w:eastAsia="Courier New" w:hAnsi="Courier New" w:cs="Courier New"/>
-        </w:rPr>
-        <w:t>hello</w:t>
-      </w:r>
-      <w:r>
-        <w:t>', '</w:t>
-      </w:r>
-      <w:r>
-        <w:rPr>
-          <w:rFonts w:ascii="Courier New" w:eastAsia="Courier New" w:hAnsi="Courier New" w:cs="Courier New"/>
-        </w:rPr>
-        <w:t>welcome</w:t>
-      </w:r>
-      <w:r>
-        <w:t>', and '</w:t>
-      </w:r>
-      <w:r>
-        <w:rPr>
-          <w:rFonts w:ascii="Courier New" w:eastAsia="Courier New" w:hAnsi="Courier New" w:cs="Courier New"/>
-        </w:rPr>
-        <w:t>bye</w:t>
-      </w:r>
-      <w:r>
-        <w:t>'</w:t>
-      </w:r>
-    </w:p>
-    <w:p>
-      <w:pPr>
-        <w:spacing w:before="240" w:after="240"/>
-      </w:pPr>
-      <w:r>
-        <w:t>Does the program still show the maximum value? If not, wh</w:t>
-      </w:r>
-      <w:r>
-        <w:t>at does it show?</w:t>
-      </w:r>
-    </w:p>
-    <w:p>
-      <w:pPr>
-        <w:spacing w:before="240"/>
-        <w:rPr>
-          <w:i/>
-        </w:rPr>
-      </w:pPr>
-      <w:r>
-        <w:rPr>
-          <w:i/>
-        </w:rPr>
-        <w:t>Answer:</w:t>
-      </w:r>
-    </w:p>
-    <w:p>
-      <w:pPr>
-        <w:pBdr>
-          <w:top w:val="single" w:sz="8" w:space="0" w:color="000000"/>
-          <w:left w:val="single" w:sz="8" w:space="0" w:color="000000"/>
-          <w:bottom w:val="single" w:sz="8" w:space="0" w:color="000000"/>
-          <w:right w:val="single" w:sz="8" w:space="0" w:color="000000"/>
-        </w:pBdr>
-        <w:shd w:val="clear" w:color="auto" w:fill="FFF2CC"/>
-      </w:pPr>
+        <w:t>The greatest of three number is  welcome</w:t>
+      </w:r>
     </w:p>
     <w:p>
       <w:pPr>
@@ -3411,19 +3226,11 @@
           <w:rFonts w:ascii="Courier New" w:eastAsia="Courier New" w:hAnsi="Courier New" w:cs="Courier New"/>
         </w:rPr>
       </w:pPr>
-      <w:proofErr w:type="gramStart"/>
-      <w:r>
-        <w:rPr>
-          <w:rFonts w:ascii="Courier New" w:eastAsia="Courier New" w:hAnsi="Courier New" w:cs="Courier New"/>
-        </w:rPr>
-        <w:t>print( name</w:t>
-      </w:r>
-      <w:proofErr w:type="gramEnd"/>
-      <w:r>
-        <w:rPr>
-          <w:rFonts w:ascii="Courier New" w:eastAsia="Courier New" w:hAnsi="Courier New" w:cs="Courier New"/>
-        </w:rPr>
-        <w:t>[0] )</w:t>
+      <w:r>
+        <w:rPr>
+          <w:rFonts w:ascii="Courier New" w:eastAsia="Courier New" w:hAnsi="Courier New" w:cs="Courier New"/>
+        </w:rPr>
+        <w:t>print( name[0] )</w:t>
       </w:r>
     </w:p>
     <w:p>
@@ -3438,6 +3245,21 @@
           <w:i/>
         </w:rPr>
         <w:t>Answer:</w:t>
+      </w:r>
+    </w:p>
+    <w:p>
+      <w:pPr>
+        <w:pBdr>
+          <w:top w:val="single" w:sz="8" w:space="0" w:color="000000"/>
+          <w:left w:val="single" w:sz="8" w:space="0" w:color="000000"/>
+          <w:bottom w:val="single" w:sz="8" w:space="0" w:color="000000"/>
+          <w:right w:val="single" w:sz="8" w:space="0" w:color="000000"/>
+        </w:pBdr>
+        <w:shd w:val="clear" w:color="auto" w:fill="FFF2CC"/>
+        <w:spacing w:line="240" w:lineRule="auto"/>
+      </w:pPr>
+      <w:r>
+        <w:t>B</w:t>
       </w:r>
     </w:p>
     <w:p>
@@ -3469,19 +3291,11 @@
           <w:rFonts w:ascii="Courier New" w:eastAsia="Courier New" w:hAnsi="Courier New" w:cs="Courier New"/>
         </w:rPr>
       </w:pPr>
-      <w:proofErr w:type="gramStart"/>
-      <w:r>
-        <w:rPr>
-          <w:rFonts w:ascii="Courier New" w:eastAsia="Courier New" w:hAnsi="Courier New" w:cs="Courier New"/>
-        </w:rPr>
-        <w:t>print( name</w:t>
-      </w:r>
-      <w:proofErr w:type="gramEnd"/>
-      <w:r>
-        <w:rPr>
-          <w:rFonts w:ascii="Courier New" w:eastAsia="Courier New" w:hAnsi="Courier New" w:cs="Courier New"/>
-        </w:rPr>
-        <w:t>[4] )</w:t>
+      <w:r>
+        <w:rPr>
+          <w:rFonts w:ascii="Courier New" w:eastAsia="Courier New" w:hAnsi="Courier New" w:cs="Courier New"/>
+        </w:rPr>
+        <w:t>print( name[4] )</w:t>
       </w:r>
     </w:p>
     <w:p>
@@ -3509,6 +3323,9 @@
         <w:shd w:val="clear" w:color="auto" w:fill="FFF2CC"/>
         <w:spacing w:line="240" w:lineRule="auto"/>
       </w:pPr>
+      <w:r>
+        <w:t>k</w:t>
+      </w:r>
     </w:p>
     <w:p>
       <w:pPr>
@@ -3527,19 +3344,11 @@
           <w:rFonts w:ascii="Courier New" w:eastAsia="Courier New" w:hAnsi="Courier New" w:cs="Courier New"/>
         </w:rPr>
       </w:pPr>
-      <w:proofErr w:type="gramStart"/>
-      <w:r>
-        <w:rPr>
-          <w:rFonts w:ascii="Courier New" w:eastAsia="Courier New" w:hAnsi="Courier New" w:cs="Courier New"/>
-        </w:rPr>
-        <w:t>print( name</w:t>
-      </w:r>
-      <w:proofErr w:type="gramEnd"/>
-      <w:r>
-        <w:rPr>
-          <w:rFonts w:ascii="Courier New" w:eastAsia="Courier New" w:hAnsi="Courier New" w:cs="Courier New"/>
-        </w:rPr>
-        <w:t>[-1] )</w:t>
+      <w:r>
+        <w:rPr>
+          <w:rFonts w:ascii="Courier New" w:eastAsia="Courier New" w:hAnsi="Courier New" w:cs="Courier New"/>
+        </w:rPr>
+        <w:t>print( name[-1] )</w:t>
       </w:r>
     </w:p>
     <w:p>
@@ -3567,6 +3376,9 @@
         <w:shd w:val="clear" w:color="auto" w:fill="FFF2CC"/>
         <w:spacing w:line="240" w:lineRule="auto"/>
       </w:pPr>
+      <w:r>
+        <w:t>t</w:t>
+      </w:r>
     </w:p>
     <w:p>
       <w:pPr>
@@ -3585,19 +3397,11 @@
           <w:rFonts w:ascii="Courier New" w:eastAsia="Courier New" w:hAnsi="Courier New" w:cs="Courier New"/>
         </w:rPr>
       </w:pPr>
-      <w:proofErr w:type="gramStart"/>
-      <w:r>
-        <w:rPr>
-          <w:rFonts w:ascii="Courier New" w:eastAsia="Courier New" w:hAnsi="Courier New" w:cs="Courier New"/>
-        </w:rPr>
-        <w:t>print( name</w:t>
-      </w:r>
-      <w:proofErr w:type="gramEnd"/>
-      <w:r>
-        <w:rPr>
-          <w:rFonts w:ascii="Courier New" w:eastAsia="Courier New" w:hAnsi="Courier New" w:cs="Courier New"/>
-        </w:rPr>
-        <w:t>[-2] )</w:t>
+      <w:r>
+        <w:rPr>
+          <w:rFonts w:ascii="Courier New" w:eastAsia="Courier New" w:hAnsi="Courier New" w:cs="Courier New"/>
+        </w:rPr>
+        <w:t>print( name[-2] )</w:t>
       </w:r>
     </w:p>
     <w:p>
@@ -3612,6 +3416,21 @@
           <w:i/>
         </w:rPr>
         <w:t>Answer:</w:t>
+      </w:r>
+    </w:p>
+    <w:p>
+      <w:pPr>
+        <w:pBdr>
+          <w:top w:val="single" w:sz="8" w:space="0" w:color="000000"/>
+          <w:left w:val="single" w:sz="8" w:space="0" w:color="000000"/>
+          <w:bottom w:val="single" w:sz="8" w:space="0" w:color="000000"/>
+          <w:right w:val="single" w:sz="8" w:space="0" w:color="000000"/>
+        </w:pBdr>
+        <w:shd w:val="clear" w:color="auto" w:fill="FFF2CC"/>
+        <w:spacing w:line="240" w:lineRule="auto"/>
+      </w:pPr>
+      <w:r>
+        <w:t>h</w:t>
       </w:r>
     </w:p>
     <w:p>
@@ -3643,19 +3462,11 @@
           <w:rFonts w:ascii="Courier New" w:eastAsia="Courier New" w:hAnsi="Courier New" w:cs="Courier New"/>
         </w:rPr>
       </w:pPr>
-      <w:proofErr w:type="gramStart"/>
-      <w:r>
-        <w:rPr>
-          <w:rFonts w:ascii="Courier New" w:eastAsia="Courier New" w:hAnsi="Courier New" w:cs="Courier New"/>
-        </w:rPr>
-        <w:t>print( name</w:t>
-      </w:r>
-      <w:proofErr w:type="gramEnd"/>
-      <w:r>
-        <w:rPr>
-          <w:rFonts w:ascii="Courier New" w:eastAsia="Courier New" w:hAnsi="Courier New" w:cs="Courier New"/>
-        </w:rPr>
-        <w:t>[2:5] )</w:t>
+      <w:r>
+        <w:rPr>
+          <w:rFonts w:ascii="Courier New" w:eastAsia="Courier New" w:hAnsi="Courier New" w:cs="Courier New"/>
+        </w:rPr>
+        <w:t>print( name[2:5] )</w:t>
       </w:r>
     </w:p>
     <w:p>
@@ -3670,6 +3481,21 @@
           <w:i/>
         </w:rPr>
         <w:t>Answer:</w:t>
+      </w:r>
+    </w:p>
+    <w:p>
+      <w:pPr>
+        <w:pBdr>
+          <w:top w:val="single" w:sz="8" w:space="0" w:color="000000"/>
+          <w:left w:val="single" w:sz="8" w:space="0" w:color="000000"/>
+          <w:bottom w:val="single" w:sz="8" w:space="0" w:color="000000"/>
+          <w:right w:val="single" w:sz="8" w:space="0" w:color="000000"/>
+        </w:pBdr>
+        <w:shd w:val="clear" w:color="auto" w:fill="FFF2CC"/>
+        <w:spacing w:line="240" w:lineRule="auto"/>
+      </w:pPr>
+      <w:r>
+        <w:t>ack</w:t>
       </w:r>
     </w:p>
     <w:p>
@@ -3701,19 +3527,11 @@
           <w:rFonts w:ascii="Courier New" w:eastAsia="Courier New" w:hAnsi="Courier New" w:cs="Courier New"/>
         </w:rPr>
       </w:pPr>
-      <w:proofErr w:type="gramStart"/>
-      <w:r>
-        <w:rPr>
-          <w:rFonts w:ascii="Courier New" w:eastAsia="Courier New" w:hAnsi="Courier New" w:cs="Courier New"/>
-        </w:rPr>
-        <w:t>print( name</w:t>
-      </w:r>
-      <w:proofErr w:type="gramEnd"/>
-      <w:r>
-        <w:rPr>
-          <w:rFonts w:ascii="Courier New" w:eastAsia="Courier New" w:hAnsi="Courier New" w:cs="Courier New"/>
-        </w:rPr>
-        <w:t>[6:] )</w:t>
+      <w:r>
+        <w:rPr>
+          <w:rFonts w:ascii="Courier New" w:eastAsia="Courier New" w:hAnsi="Courier New" w:cs="Courier New"/>
+        </w:rPr>
+        <w:t>print( name[6:] )</w:t>
       </w:r>
     </w:p>
     <w:p>
@@ -3728,6 +3546,21 @@
           <w:i/>
         </w:rPr>
         <w:t>Answer:</w:t>
+      </w:r>
+    </w:p>
+    <w:p>
+      <w:pPr>
+        <w:pBdr>
+          <w:top w:val="single" w:sz="8" w:space="0" w:color="000000"/>
+          <w:left w:val="single" w:sz="8" w:space="0" w:color="000000"/>
+          <w:bottom w:val="single" w:sz="8" w:space="0" w:color="000000"/>
+          <w:right w:val="single" w:sz="8" w:space="0" w:color="000000"/>
+        </w:pBdr>
+        <w:shd w:val="clear" w:color="auto" w:fill="FFF2CC"/>
+        <w:spacing w:line="240" w:lineRule="auto"/>
+      </w:pPr>
+      <w:r>
+        <w:t>Knight</w:t>
       </w:r>
     </w:p>
     <w:p>
@@ -3759,19 +3592,11 @@
           <w:rFonts w:ascii="Courier New" w:eastAsia="Courier New" w:hAnsi="Courier New" w:cs="Courier New"/>
         </w:rPr>
       </w:pPr>
-      <w:proofErr w:type="gramStart"/>
-      <w:r>
-        <w:rPr>
-          <w:rFonts w:ascii="Courier New" w:eastAsia="Courier New" w:hAnsi="Courier New" w:cs="Courier New"/>
-        </w:rPr>
-        <w:t>print( name</w:t>
-      </w:r>
-      <w:proofErr w:type="gramEnd"/>
-      <w:r>
-        <w:rPr>
-          <w:rFonts w:ascii="Courier New" w:eastAsia="Courier New" w:hAnsi="Courier New" w:cs="Courier New"/>
-        </w:rPr>
-        <w:t>[:5] )</w:t>
+      <w:r>
+        <w:rPr>
+          <w:rFonts w:ascii="Courier New" w:eastAsia="Courier New" w:hAnsi="Courier New" w:cs="Courier New"/>
+        </w:rPr>
+        <w:t>print( name[:5] )</w:t>
       </w:r>
     </w:p>
     <w:p>
@@ -3799,6 +3624,9 @@
         <w:shd w:val="clear" w:color="auto" w:fill="FFF2CC"/>
         <w:spacing w:line="240" w:lineRule="auto"/>
       </w:pPr>
+      <w:r>
+        <w:t>Black</w:t>
+      </w:r>
     </w:p>
     <w:p>
       <w:pPr>
@@ -3817,19 +3645,11 @@
           <w:rFonts w:ascii="Courier New" w:eastAsia="Courier New" w:hAnsi="Courier New" w:cs="Courier New"/>
         </w:rPr>
       </w:pPr>
-      <w:proofErr w:type="gramStart"/>
-      <w:r>
-        <w:rPr>
-          <w:rFonts w:ascii="Courier New" w:eastAsia="Courier New" w:hAnsi="Courier New" w:cs="Courier New"/>
-        </w:rPr>
-        <w:t>print( name</w:t>
-      </w:r>
-      <w:proofErr w:type="gramEnd"/>
-      <w:r>
-        <w:rPr>
-          <w:rFonts w:ascii="Courier New" w:eastAsia="Courier New" w:hAnsi="Courier New" w:cs="Courier New"/>
-        </w:rPr>
-        <w:t>[:] )</w:t>
+      <w:r>
+        <w:rPr>
+          <w:rFonts w:ascii="Courier New" w:eastAsia="Courier New" w:hAnsi="Courier New" w:cs="Courier New"/>
+        </w:rPr>
+        <w:t>print( name[:] )</w:t>
       </w:r>
     </w:p>
     <w:p>
@@ -3857,6 +3677,9 @@
         <w:shd w:val="clear" w:color="auto" w:fill="FFF2CC"/>
         <w:spacing w:line="240" w:lineRule="auto"/>
       </w:pPr>
+      <w:r>
+        <w:t>Black Knight</w:t>
+      </w:r>
     </w:p>
     <w:p>
       <w:pPr>
@@ -3926,27 +3749,15 @@
           <w:rFonts w:ascii="Courier New" w:eastAsia="Courier New" w:hAnsi="Courier New" w:cs="Courier New"/>
         </w:rPr>
       </w:pPr>
-      <w:r>
-        <w:rPr>
-          <w:rFonts w:ascii="Courier New" w:eastAsia="Courier New" w:hAnsi="Courier New" w:cs="Courier New"/>
-        </w:rPr>
-        <w:t>names = [ "Mark", "Jon", "Amanda", "Edw</w:t>
-      </w:r>
-      <w:r>
-        <w:rPr>
-          <w:rFonts w:ascii="Courier New" w:eastAsia="Courier New" w:hAnsi="Courier New" w:cs="Courier New"/>
-        </w:rPr>
-        <w:t>ard", "Sally</w:t>
-      </w:r>
-      <w:proofErr w:type="gramStart"/>
-      <w:r>
-        <w:rPr>
-          <w:rFonts w:ascii="Courier New" w:eastAsia="Courier New" w:hAnsi="Courier New" w:cs="Courier New"/>
-        </w:rPr>
-        <w:t>" ]</w:t>
-      </w:r>
-      <w:proofErr w:type="gramEnd"/>
-    </w:p>
+      <w:bookmarkStart w:id="3" w:name="_Hlk117001632"/>
+      <w:r>
+        <w:rPr>
+          <w:rFonts w:ascii="Courier New" w:eastAsia="Courier New" w:hAnsi="Courier New" w:cs="Courier New"/>
+        </w:rPr>
+        <w:t>names = [ "Mark", "Jon", "Amanda", "Edward", "Sally"]</w:t>
+      </w:r>
+    </w:p>
+    <w:bookmarkEnd w:id="3"/>
     <w:p>
       <w:pPr>
         <w:spacing w:before="240" w:after="240"/>
@@ -3990,6 +3801,9 @@
         </w:pBdr>
         <w:shd w:val="clear" w:color="auto" w:fill="FFF2CC"/>
       </w:pPr>
+      <w:r>
+        <w:t>names = [ "Mark", "Jon", "Amanda", "Edward", "Sally"]</w:t>
+      </w:r>
     </w:p>
     <w:p>
       <w:pPr>
@@ -4046,20 +3860,20 @@
         <w:rPr>
           <w:rFonts w:ascii="Courier New" w:eastAsia="Courier New" w:hAnsi="Courier New" w:cs="Courier New"/>
         </w:rPr>
-        <w:t xml:space="preserve">values = [10.2, "Jon", False, "Edward", </w:t>
-      </w:r>
-      <w:proofErr w:type="gramStart"/>
-      <w:r>
-        <w:rPr>
-          <w:rFonts w:ascii="Courier New" w:eastAsia="Courier New" w:hAnsi="Courier New" w:cs="Courier New"/>
-        </w:rPr>
-        <w:t>True ]</w:t>
-      </w:r>
-      <w:proofErr w:type="gramEnd"/>
-    </w:p>
-    <w:p>
-      <w:pPr>
-        <w:spacing w:before="240" w:after="240"/>
+        <w:t>values = [10.2, "Jon", False, "Edward", True ]</w:t>
+      </w:r>
+    </w:p>
+    <w:p>
+      <w:pPr>
+        <w:spacing w:before="240" w:after="240"/>
+      </w:pPr>
+    </w:p>
+    <w:p>
+      <w:pPr>
+        <w:spacing w:before="240"/>
+        <w:rPr>
+          <w:i/>
+        </w:rPr>
       </w:pPr>
     </w:p>
     <w:p>
@@ -4086,6 +3900,16 @@
         </w:pBdr>
         <w:shd w:val="clear" w:color="auto" w:fill="FFF2CC"/>
       </w:pPr>
+      <w:r>
+        <w:lastRenderedPageBreak/>
+        <w:t>Yes</w:t>
+      </w:r>
+      <w:r>
+        <w:t>,</w:t>
+      </w:r>
+      <w:r>
+        <w:t xml:space="preserve"> it is a valid list</w:t>
+      </w:r>
     </w:p>
     <w:p>
       <w:pPr>
@@ -4128,24 +3952,371 @@
         <w:t>mutable</w:t>
       </w:r>
       <w:r>
-        <w:t>, can it be modified after it has been</w:t>
-      </w:r>
-      <w:r>
-        <w:t xml:space="preserve"> created?</w:t>
-      </w:r>
-    </w:p>
-    <w:p>
-      <w:pPr>
-        <w:spacing w:before="240"/>
-        <w:rPr>
-          <w:i/>
-        </w:rPr>
-      </w:pPr>
-      <w:r>
-        <w:rPr>
-          <w:i/>
-        </w:rPr>
+        <w:t>, can it be modified after it has been created?</w:t>
+      </w:r>
+    </w:p>
+    <w:p>
+      <w:pPr>
+        <w:spacing w:before="240"/>
+        <w:rPr>
+          <w:i/>
+        </w:rPr>
+      </w:pPr>
+      <w:r>
+        <w:rPr>
+          <w:i/>
+        </w:rPr>
+        <w:t>Answer:</w:t>
+      </w:r>
+    </w:p>
+    <w:p>
+      <w:pPr>
+        <w:pBdr>
+          <w:top w:val="single" w:sz="8" w:space="0" w:color="000000"/>
+          <w:left w:val="single" w:sz="8" w:space="0" w:color="000000"/>
+          <w:bottom w:val="single" w:sz="8" w:space="0" w:color="000000"/>
+          <w:right w:val="single" w:sz="8" w:space="0" w:color="000000"/>
+        </w:pBdr>
+        <w:shd w:val="clear" w:color="auto" w:fill="FFF2CC"/>
+      </w:pPr>
+      <w:r>
+        <w:t>If a value is mutable, yes it can be modified</w:t>
+      </w:r>
+      <w:r>
+        <w:t>.</w:t>
+      </w:r>
+    </w:p>
+    <w:p>
+      <w:pPr>
+        <w:pBdr>
+          <w:top w:val="single" w:sz="8" w:space="0" w:color="000000"/>
+          <w:left w:val="single" w:sz="8" w:space="0" w:color="000000"/>
+          <w:bottom w:val="single" w:sz="8" w:space="0" w:color="000000"/>
+          <w:right w:val="single" w:sz="8" w:space="0" w:color="000000"/>
+        </w:pBdr>
+        <w:shd w:val="clear" w:color="auto" w:fill="FFF2CC"/>
+      </w:pPr>
+    </w:p>
+    <w:p>
+      <w:pPr>
+        <w:spacing w:before="240" w:after="240"/>
+        <w:rPr>
+          <w:b/>
+        </w:rPr>
+      </w:pPr>
+    </w:p>
+    <w:p>
+      <w:pPr>
+        <w:spacing w:before="240" w:after="240"/>
+      </w:pPr>
+      <w:r>
+        <w:rPr>
+          <w:b/>
+        </w:rPr>
+        <w:t>_________________________________________________________________________</w:t>
+      </w:r>
+    </w:p>
+    <w:p>
+      <w:pPr>
+        <w:spacing w:before="240" w:after="240"/>
+      </w:pPr>
+      <w:r>
+        <w:t>What term is used to describe a value that cannot be changed once it has been created?</w:t>
+      </w:r>
+    </w:p>
+    <w:p>
+      <w:pPr>
+        <w:spacing w:before="240"/>
+        <w:rPr>
+          <w:i/>
+        </w:rPr>
+      </w:pPr>
+      <w:r>
+        <w:rPr>
+          <w:i/>
+        </w:rPr>
+        <w:t>Answer:</w:t>
+      </w:r>
+    </w:p>
+    <w:p>
+      <w:pPr>
+        <w:pBdr>
+          <w:top w:val="single" w:sz="8" w:space="0" w:color="000000"/>
+          <w:left w:val="single" w:sz="8" w:space="0" w:color="000000"/>
+          <w:bottom w:val="single" w:sz="8" w:space="0" w:color="000000"/>
+          <w:right w:val="single" w:sz="8" w:space="0" w:color="000000"/>
+        </w:pBdr>
+        <w:shd w:val="clear" w:color="auto" w:fill="FFF2CC"/>
+      </w:pPr>
+      <w:r>
+        <w:rPr>
+          <w:highlight w:val="yellow"/>
+        </w:rPr>
+        <w:t>Immutable</w:t>
+      </w:r>
+    </w:p>
+    <w:p>
+      <w:pPr>
+        <w:pBdr>
+          <w:top w:val="single" w:sz="8" w:space="0" w:color="000000"/>
+          <w:left w:val="single" w:sz="8" w:space="0" w:color="000000"/>
+          <w:bottom w:val="single" w:sz="8" w:space="0" w:color="000000"/>
+          <w:right w:val="single" w:sz="8" w:space="0" w:color="000000"/>
+        </w:pBdr>
+        <w:shd w:val="clear" w:color="auto" w:fill="FFF2CC"/>
+      </w:pPr>
+    </w:p>
+    <w:p>
+      <w:pPr>
+        <w:spacing w:before="240"/>
+      </w:pPr>
+    </w:p>
+    <w:p>
+      <w:pPr>
+        <w:spacing w:before="240" w:after="240"/>
+      </w:pPr>
+      <w:r>
+        <w:rPr>
+          <w:b/>
+        </w:rPr>
+        <w:t>_________________________________________________________________________</w:t>
+      </w:r>
+    </w:p>
+    <w:p>
+      <w:pPr>
+        <w:spacing w:before="240" w:after="240"/>
+      </w:pPr>
+      <w:r>
+        <w:t xml:space="preserve">Is a List </w:t>
+      </w:r>
+      <w:r>
+        <w:rPr>
+          <w:b/>
+        </w:rPr>
+        <w:t>mutable</w:t>
+      </w:r>
+      <w:r>
+        <w:t xml:space="preserve"> or </w:t>
+      </w:r>
+      <w:r>
+        <w:rPr>
+          <w:b/>
+        </w:rPr>
+        <w:t>immutable</w:t>
+      </w:r>
+      <w:r>
+        <w:t>?</w:t>
+      </w:r>
+    </w:p>
+    <w:p>
+      <w:pPr>
+        <w:spacing w:before="240"/>
+        <w:rPr>
+          <w:i/>
+        </w:rPr>
+      </w:pPr>
+      <w:r>
+        <w:rPr>
+          <w:i/>
+        </w:rPr>
+        <w:t>Answer:</w:t>
+      </w:r>
+    </w:p>
+    <w:p>
+      <w:pPr>
+        <w:pBdr>
+          <w:top w:val="single" w:sz="8" w:space="0" w:color="000000"/>
+          <w:left w:val="single" w:sz="8" w:space="0" w:color="000000"/>
+          <w:bottom w:val="single" w:sz="8" w:space="0" w:color="000000"/>
+          <w:right w:val="single" w:sz="8" w:space="0" w:color="000000"/>
+        </w:pBdr>
+        <w:shd w:val="clear" w:color="auto" w:fill="FFF2CC"/>
+      </w:pPr>
+      <w:r>
+        <w:t>List</w:t>
+      </w:r>
+      <w:r>
+        <w:t>s</w:t>
+      </w:r>
+      <w:r>
+        <w:t xml:space="preserve"> are mutable</w:t>
+      </w:r>
+    </w:p>
+    <w:p>
+      <w:pPr>
+        <w:pBdr>
+          <w:top w:val="single" w:sz="8" w:space="0" w:color="000000"/>
+          <w:left w:val="single" w:sz="8" w:space="0" w:color="000000"/>
+          <w:bottom w:val="single" w:sz="8" w:space="0" w:color="000000"/>
+          <w:right w:val="single" w:sz="8" w:space="0" w:color="000000"/>
+        </w:pBdr>
+        <w:shd w:val="clear" w:color="auto" w:fill="FFF2CC"/>
+      </w:pPr>
+    </w:p>
+    <w:p>
+      <w:pPr>
+        <w:spacing w:before="240" w:after="240"/>
+        <w:rPr>
+          <w:b/>
+        </w:rPr>
+      </w:pPr>
+    </w:p>
+    <w:p>
+      <w:pPr>
+        <w:spacing w:before="240" w:after="240"/>
+      </w:pPr>
+      <w:r>
+        <w:rPr>
+          <w:b/>
+        </w:rPr>
+        <w:t>_________________________________________________________________________</w:t>
+      </w:r>
+    </w:p>
+    <w:p>
+      <w:pPr>
+        <w:spacing w:before="240" w:after="240"/>
+      </w:pPr>
+      <w:r>
+        <w:t xml:space="preserve">Is a String </w:t>
+      </w:r>
+      <w:r>
+        <w:rPr>
+          <w:b/>
+        </w:rPr>
+        <w:t>mutable</w:t>
+      </w:r>
+      <w:r>
+        <w:t xml:space="preserve"> or </w:t>
+      </w:r>
+      <w:r>
+        <w:rPr>
+          <w:b/>
+        </w:rPr>
+        <w:t>immutable</w:t>
+      </w:r>
+      <w:r>
+        <w:t>?</w:t>
+      </w:r>
+    </w:p>
+    <w:p>
+      <w:pPr>
+        <w:spacing w:before="240"/>
+        <w:rPr>
+          <w:i/>
+        </w:rPr>
+      </w:pPr>
+      <w:r>
+        <w:rPr>
+          <w:i/>
+        </w:rPr>
+        <w:t>Answer:</w:t>
+      </w:r>
+    </w:p>
+    <w:p>
+      <w:pPr>
+        <w:pBdr>
+          <w:top w:val="single" w:sz="8" w:space="0" w:color="000000"/>
+          <w:left w:val="single" w:sz="8" w:space="0" w:color="000000"/>
+          <w:bottom w:val="single" w:sz="8" w:space="0" w:color="000000"/>
+          <w:right w:val="single" w:sz="8" w:space="0" w:color="000000"/>
+        </w:pBdr>
+        <w:shd w:val="clear" w:color="auto" w:fill="FFF2CC"/>
+      </w:pPr>
+      <w:r>
+        <w:t>Strings are immutable</w:t>
+      </w:r>
+    </w:p>
+    <w:p>
+      <w:pPr>
+        <w:pBdr>
+          <w:top w:val="single" w:sz="8" w:space="0" w:color="000000"/>
+          <w:left w:val="single" w:sz="8" w:space="0" w:color="000000"/>
+          <w:bottom w:val="single" w:sz="8" w:space="0" w:color="000000"/>
+          <w:right w:val="single" w:sz="8" w:space="0" w:color="000000"/>
+        </w:pBdr>
+        <w:shd w:val="clear" w:color="auto" w:fill="FFF2CC"/>
+      </w:pPr>
+    </w:p>
+    <w:p>
+      <w:pPr>
+        <w:spacing w:before="240" w:after="240"/>
+        <w:rPr>
+          <w:b/>
+        </w:rPr>
+      </w:pPr>
+    </w:p>
+    <w:p>
+      <w:pPr>
+        <w:spacing w:before="240" w:after="240"/>
+      </w:pPr>
+      <w:r>
+        <w:rPr>
+          <w:b/>
+        </w:rPr>
+        <w:t>_________________________________________________________________________</w:t>
+      </w:r>
+    </w:p>
+    <w:p>
+      <w:pPr>
+        <w:spacing w:before="240" w:after="240"/>
+      </w:pPr>
+      <w:r>
+        <w:t>Given the following definition -</w:t>
+      </w:r>
+    </w:p>
+    <w:p>
+      <w:pPr>
+        <w:spacing w:before="240" w:after="240"/>
+        <w:rPr>
+          <w:rFonts w:ascii="Courier New" w:eastAsia="Courier New" w:hAnsi="Courier New" w:cs="Courier New"/>
+        </w:rPr>
+      </w:pPr>
+      <w:r>
+        <w:rPr>
+          <w:rFonts w:ascii="Courier New" w:eastAsia="Courier New" w:hAnsi="Courier New" w:cs="Courier New"/>
+        </w:rPr>
+        <w:t>names = ["Terry", "John", "Michael", "Eric", "Terry", "Graham"]</w:t>
+      </w:r>
+    </w:p>
+    <w:p>
+      <w:pPr>
+        <w:spacing w:before="240" w:after="240"/>
+      </w:pPr>
+      <w:r>
         <w:lastRenderedPageBreak/>
+        <w:t>What would each of the following Python statements display?</w:t>
+      </w:r>
+    </w:p>
+    <w:p>
+      <w:pPr>
+        <w:spacing w:before="240" w:after="240"/>
+      </w:pPr>
+    </w:p>
+    <w:p>
+      <w:pPr>
+        <w:spacing w:before="240" w:after="240"/>
+        <w:rPr>
+          <w:rFonts w:ascii="Courier New" w:eastAsia="Courier New" w:hAnsi="Courier New" w:cs="Courier New"/>
+        </w:rPr>
+      </w:pPr>
+      <w:r>
+        <w:rPr>
+          <w:rFonts w:ascii="Courier New" w:eastAsia="Courier New" w:hAnsi="Courier New" w:cs="Courier New"/>
+        </w:rPr>
+        <w:t>print( names[2] )</w:t>
+      </w:r>
+    </w:p>
+    <w:p>
+      <w:pPr>
+        <w:spacing w:before="240"/>
+        <w:rPr>
+          <w:i/>
+        </w:rPr>
+      </w:pPr>
+      <w:r>
+        <w:rPr>
+          <w:i/>
+        </w:rPr>
         <w:t>Answer:</w:t>
       </w:r>
     </w:p>
@@ -4159,17 +4330,237 @@
         </w:pBdr>
         <w:shd w:val="clear" w:color="auto" w:fill="FFF2CC"/>
       </w:pPr>
-    </w:p>
-    <w:p>
-      <w:pPr>
-        <w:pBdr>
-          <w:top w:val="single" w:sz="8" w:space="0" w:color="000000"/>
-          <w:left w:val="single" w:sz="8" w:space="0" w:color="000000"/>
-          <w:bottom w:val="single" w:sz="8" w:space="0" w:color="000000"/>
-          <w:right w:val="single" w:sz="8" w:space="0" w:color="000000"/>
-        </w:pBdr>
-        <w:shd w:val="clear" w:color="auto" w:fill="FFF2CC"/>
-      </w:pPr>
+      <w:r>
+        <w:t>Michael</w:t>
+      </w:r>
+    </w:p>
+    <w:p>
+      <w:pPr>
+        <w:spacing w:before="240" w:after="240"/>
+        <w:rPr>
+          <w:b/>
+        </w:rPr>
+      </w:pPr>
+    </w:p>
+    <w:p>
+      <w:pPr>
+        <w:spacing w:before="240" w:after="240"/>
+        <w:rPr>
+          <w:rFonts w:ascii="Courier New" w:eastAsia="Courier New" w:hAnsi="Courier New" w:cs="Courier New"/>
+        </w:rPr>
+      </w:pPr>
+      <w:r>
+        <w:rPr>
+          <w:rFonts w:ascii="Courier New" w:eastAsia="Courier New" w:hAnsi="Courier New" w:cs="Courier New"/>
+        </w:rPr>
+        <w:t>print( names[-2] )</w:t>
+      </w:r>
+    </w:p>
+    <w:p>
+      <w:pPr>
+        <w:spacing w:before="240"/>
+        <w:rPr>
+          <w:i/>
+        </w:rPr>
+      </w:pPr>
+      <w:r>
+        <w:rPr>
+          <w:i/>
+        </w:rPr>
+        <w:t>Answer:</w:t>
+      </w:r>
+    </w:p>
+    <w:p>
+      <w:pPr>
+        <w:pBdr>
+          <w:top w:val="single" w:sz="8" w:space="0" w:color="000000"/>
+          <w:left w:val="single" w:sz="8" w:space="0" w:color="000000"/>
+          <w:bottom w:val="single" w:sz="8" w:space="0" w:color="000000"/>
+          <w:right w:val="single" w:sz="8" w:space="0" w:color="000000"/>
+        </w:pBdr>
+        <w:shd w:val="clear" w:color="auto" w:fill="FFF2CC"/>
+      </w:pPr>
+      <w:r>
+        <w:t>Terry</w:t>
+      </w:r>
+    </w:p>
+    <w:p>
+      <w:pPr>
+        <w:spacing w:before="240" w:after="240"/>
+        <w:rPr>
+          <w:b/>
+        </w:rPr>
+      </w:pPr>
+    </w:p>
+    <w:p>
+      <w:pPr>
+        <w:spacing w:before="240" w:after="240"/>
+        <w:rPr>
+          <w:rFonts w:ascii="Courier New" w:eastAsia="Courier New" w:hAnsi="Courier New" w:cs="Courier New"/>
+        </w:rPr>
+      </w:pPr>
+      <w:r>
+        <w:rPr>
+          <w:rFonts w:ascii="Courier New" w:eastAsia="Courier New" w:hAnsi="Courier New" w:cs="Courier New"/>
+        </w:rPr>
+        <w:t>print( names[0:3] )</w:t>
+      </w:r>
+    </w:p>
+    <w:p>
+      <w:pPr>
+        <w:spacing w:before="240"/>
+        <w:rPr>
+          <w:i/>
+        </w:rPr>
+      </w:pPr>
+      <w:r>
+        <w:rPr>
+          <w:i/>
+        </w:rPr>
+        <w:t>Answer:</w:t>
+      </w:r>
+    </w:p>
+    <w:p>
+      <w:pPr>
+        <w:pBdr>
+          <w:top w:val="single" w:sz="8" w:space="0" w:color="000000"/>
+          <w:left w:val="single" w:sz="8" w:space="0" w:color="000000"/>
+          <w:bottom w:val="single" w:sz="8" w:space="0" w:color="000000"/>
+          <w:right w:val="single" w:sz="8" w:space="0" w:color="000000"/>
+        </w:pBdr>
+        <w:shd w:val="clear" w:color="auto" w:fill="FFF2CC"/>
+      </w:pPr>
+      <w:r>
+        <w:t>['Terry', 'John', 'Michael']</w:t>
+      </w:r>
+    </w:p>
+    <w:p>
+      <w:pPr>
+        <w:spacing w:before="240" w:after="240"/>
+        <w:rPr>
+          <w:b/>
+        </w:rPr>
+      </w:pPr>
+    </w:p>
+    <w:p>
+      <w:pPr>
+        <w:spacing w:before="240"/>
+        <w:rPr>
+          <w:rFonts w:ascii="Courier New" w:eastAsia="Courier New" w:hAnsi="Courier New" w:cs="Courier New"/>
+        </w:rPr>
+      </w:pPr>
+      <w:r>
+        <w:rPr>
+          <w:rFonts w:ascii="Courier New" w:eastAsia="Courier New" w:hAnsi="Courier New" w:cs="Courier New"/>
+        </w:rPr>
+        <w:t>names = names + "Brian"</w:t>
+      </w:r>
+    </w:p>
+    <w:p>
+      <w:pPr>
+        <w:spacing w:after="240"/>
+        <w:rPr>
+          <w:rFonts w:ascii="Courier New" w:eastAsia="Courier New" w:hAnsi="Courier New" w:cs="Courier New"/>
+        </w:rPr>
+      </w:pPr>
+      <w:r>
+        <w:rPr>
+          <w:rFonts w:ascii="Courier New" w:eastAsia="Courier New" w:hAnsi="Courier New" w:cs="Courier New"/>
+        </w:rPr>
+        <w:t>print( names )</w:t>
+      </w:r>
+    </w:p>
+    <w:p>
+      <w:pPr>
+        <w:spacing w:before="240"/>
+        <w:rPr>
+          <w:i/>
+        </w:rPr>
+      </w:pPr>
+      <w:r>
+        <w:rPr>
+          <w:i/>
+        </w:rPr>
+        <w:t>Answer:</w:t>
+      </w:r>
+    </w:p>
+    <w:p>
+      <w:pPr>
+        <w:pBdr>
+          <w:top w:val="single" w:sz="8" w:space="0" w:color="000000"/>
+          <w:left w:val="single" w:sz="8" w:space="0" w:color="000000"/>
+          <w:bottom w:val="single" w:sz="8" w:space="0" w:color="000000"/>
+          <w:right w:val="single" w:sz="8" w:space="0" w:color="000000"/>
+        </w:pBdr>
+        <w:shd w:val="clear" w:color="auto" w:fill="FFF2CC"/>
+      </w:pPr>
+      <w:r>
+        <w:t>TypeError: can only concatenate list (not "str") to list</w:t>
+      </w:r>
+    </w:p>
+    <w:p>
+      <w:pPr>
+        <w:spacing w:before="240" w:after="240"/>
+        <w:rPr>
+          <w:b/>
+        </w:rPr>
+      </w:pPr>
+    </w:p>
+    <w:p>
+      <w:pPr>
+        <w:spacing w:before="240"/>
+        <w:rPr>
+          <w:rFonts w:ascii="Courier New" w:eastAsia="Courier New" w:hAnsi="Courier New" w:cs="Courier New"/>
+        </w:rPr>
+      </w:pPr>
+      <w:r>
+        <w:rPr>
+          <w:rFonts w:ascii="Courier New" w:eastAsia="Courier New" w:hAnsi="Courier New" w:cs="Courier New"/>
+        </w:rPr>
+        <w:t>names[0:1] = ["Mark", "Jon"]</w:t>
+      </w:r>
+    </w:p>
+    <w:p>
+      <w:pPr>
+        <w:spacing w:after="240"/>
+        <w:rPr>
+          <w:rFonts w:ascii="Courier New" w:eastAsia="Courier New" w:hAnsi="Courier New" w:cs="Courier New"/>
+        </w:rPr>
+      </w:pPr>
+      <w:r>
+        <w:rPr>
+          <w:rFonts w:ascii="Courier New" w:eastAsia="Courier New" w:hAnsi="Courier New" w:cs="Courier New"/>
+        </w:rPr>
+        <w:t>print( names )</w:t>
+      </w:r>
+    </w:p>
+    <w:p>
+      <w:pPr>
+        <w:spacing w:before="240"/>
+        <w:rPr>
+          <w:i/>
+        </w:rPr>
+      </w:pPr>
+      <w:r>
+        <w:rPr>
+          <w:i/>
+        </w:rPr>
+        <w:t>Answer:</w:t>
+      </w:r>
+    </w:p>
+    <w:p>
+      <w:pPr>
+        <w:pBdr>
+          <w:top w:val="single" w:sz="8" w:space="0" w:color="000000"/>
+          <w:left w:val="single" w:sz="8" w:space="0" w:color="000000"/>
+          <w:bottom w:val="single" w:sz="8" w:space="0" w:color="000000"/>
+          <w:right w:val="single" w:sz="8" w:space="0" w:color="000000"/>
+        </w:pBdr>
+        <w:shd w:val="clear" w:color="auto" w:fill="FFF2CC"/>
+      </w:pPr>
+      <w:r>
+        <w:t>['Mark', 'Jon', 'John', 'Michael', 'Eric', 'Terry', 'Graham']</w:t>
+      </w:r>
     </w:p>
     <w:p>
       <w:pPr>
@@ -4193,9 +4584,12 @@
     <w:p>
       <w:pPr>
         <w:spacing w:before="240" w:after="240"/>
-      </w:pPr>
-      <w:r>
-        <w:t>What term is used to describe a value that cannot be changed once it has been created?</w:t>
+        <w:rPr>
+          <w:i/>
+        </w:rPr>
+      </w:pPr>
+      <w:r>
+        <w:t>What built-in function within Python can be used to find out how many elements are contained within a string or list?</w:t>
       </w:r>
     </w:p>
     <w:p>
@@ -4222,594 +4616,14 @@
         </w:pBdr>
         <w:shd w:val="clear" w:color="auto" w:fill="FFF2CC"/>
       </w:pPr>
-    </w:p>
-    <w:p>
-      <w:pPr>
-        <w:pBdr>
-          <w:top w:val="single" w:sz="8" w:space="0" w:color="000000"/>
-          <w:left w:val="single" w:sz="8" w:space="0" w:color="000000"/>
-          <w:bottom w:val="single" w:sz="8" w:space="0" w:color="000000"/>
-          <w:right w:val="single" w:sz="8" w:space="0" w:color="000000"/>
-        </w:pBdr>
-        <w:shd w:val="clear" w:color="auto" w:fill="FFF2CC"/>
-      </w:pPr>
-    </w:p>
-    <w:p>
-      <w:pPr>
-        <w:spacing w:before="240"/>
-      </w:pPr>
-    </w:p>
-    <w:p>
-      <w:pPr>
-        <w:spacing w:before="240" w:after="240"/>
-      </w:pPr>
-      <w:r>
-        <w:rPr>
-          <w:b/>
-        </w:rPr>
-        <w:t>_________________________________________________________________________</w:t>
-      </w:r>
-    </w:p>
-    <w:p>
-      <w:pPr>
-        <w:spacing w:before="240" w:after="240"/>
-      </w:pPr>
-      <w:r>
-        <w:t xml:space="preserve">Is a List </w:t>
-      </w:r>
-      <w:r>
-        <w:rPr>
-          <w:b/>
-        </w:rPr>
-        <w:t>mutable</w:t>
-      </w:r>
-      <w:r>
-        <w:t xml:space="preserve"> or </w:t>
-      </w:r>
-      <w:r>
-        <w:rPr>
-          <w:b/>
-        </w:rPr>
-        <w:t>immutable</w:t>
-      </w:r>
-      <w:r>
-        <w:t>?</w:t>
-      </w:r>
-    </w:p>
-    <w:p>
-      <w:pPr>
-        <w:spacing w:before="240"/>
-        <w:rPr>
-          <w:i/>
-        </w:rPr>
-      </w:pPr>
-      <w:r>
-        <w:rPr>
-          <w:i/>
-        </w:rPr>
-        <w:t>Answer:</w:t>
-      </w:r>
-    </w:p>
-    <w:p>
-      <w:pPr>
-        <w:pBdr>
-          <w:top w:val="single" w:sz="8" w:space="0" w:color="000000"/>
-          <w:left w:val="single" w:sz="8" w:space="0" w:color="000000"/>
-          <w:bottom w:val="single" w:sz="8" w:space="0" w:color="000000"/>
-          <w:right w:val="single" w:sz="8" w:space="0" w:color="000000"/>
-        </w:pBdr>
-        <w:shd w:val="clear" w:color="auto" w:fill="FFF2CC"/>
-      </w:pPr>
-    </w:p>
-    <w:p>
-      <w:pPr>
-        <w:pBdr>
-          <w:top w:val="single" w:sz="8" w:space="0" w:color="000000"/>
-          <w:left w:val="single" w:sz="8" w:space="0" w:color="000000"/>
-          <w:bottom w:val="single" w:sz="8" w:space="0" w:color="000000"/>
-          <w:right w:val="single" w:sz="8" w:space="0" w:color="000000"/>
-        </w:pBdr>
-        <w:shd w:val="clear" w:color="auto" w:fill="FFF2CC"/>
-      </w:pPr>
-    </w:p>
-    <w:p>
-      <w:pPr>
-        <w:spacing w:before="240" w:after="240"/>
-        <w:rPr>
-          <w:b/>
-        </w:rPr>
-      </w:pPr>
-    </w:p>
-    <w:p>
-      <w:pPr>
-        <w:spacing w:before="240" w:after="240"/>
-      </w:pPr>
-      <w:r>
-        <w:rPr>
-          <w:b/>
-        </w:rPr>
-        <w:t>_________________________________________________________________________</w:t>
-      </w:r>
-    </w:p>
-    <w:p>
-      <w:pPr>
-        <w:spacing w:before="240" w:after="240"/>
-      </w:pPr>
-      <w:r>
-        <w:t xml:space="preserve">Is a String </w:t>
-      </w:r>
-      <w:r>
-        <w:rPr>
-          <w:b/>
-        </w:rPr>
-        <w:t>mutable</w:t>
-      </w:r>
-      <w:r>
-        <w:t xml:space="preserve"> or </w:t>
-      </w:r>
-      <w:r>
-        <w:rPr>
-          <w:b/>
-        </w:rPr>
-        <w:t>immutable</w:t>
-      </w:r>
-      <w:r>
-        <w:t>?</w:t>
-      </w:r>
-    </w:p>
-    <w:p>
-      <w:pPr>
-        <w:spacing w:before="240"/>
-        <w:rPr>
-          <w:i/>
-        </w:rPr>
-      </w:pPr>
-      <w:r>
-        <w:rPr>
-          <w:i/>
-        </w:rPr>
-        <w:t>Answer:</w:t>
-      </w:r>
-    </w:p>
-    <w:p>
-      <w:pPr>
-        <w:pBdr>
-          <w:top w:val="single" w:sz="8" w:space="0" w:color="000000"/>
-          <w:left w:val="single" w:sz="8" w:space="0" w:color="000000"/>
-          <w:bottom w:val="single" w:sz="8" w:space="0" w:color="000000"/>
-          <w:right w:val="single" w:sz="8" w:space="0" w:color="000000"/>
-        </w:pBdr>
-        <w:shd w:val="clear" w:color="auto" w:fill="FFF2CC"/>
-      </w:pPr>
-    </w:p>
-    <w:p>
-      <w:pPr>
-        <w:pBdr>
-          <w:top w:val="single" w:sz="8" w:space="0" w:color="000000"/>
-          <w:left w:val="single" w:sz="8" w:space="0" w:color="000000"/>
-          <w:bottom w:val="single" w:sz="8" w:space="0" w:color="000000"/>
-          <w:right w:val="single" w:sz="8" w:space="0" w:color="000000"/>
-        </w:pBdr>
-        <w:shd w:val="clear" w:color="auto" w:fill="FFF2CC"/>
-      </w:pPr>
-    </w:p>
-    <w:p>
-      <w:pPr>
-        <w:spacing w:before="240" w:after="240"/>
-        <w:rPr>
-          <w:b/>
-        </w:rPr>
-      </w:pPr>
-    </w:p>
-    <w:p>
-      <w:pPr>
-        <w:spacing w:before="240" w:after="240"/>
-      </w:pPr>
-      <w:r>
-        <w:rPr>
-          <w:b/>
-        </w:rPr>
-        <w:t>_________________________________________________________________________</w:t>
-      </w:r>
-    </w:p>
-    <w:p>
-      <w:pPr>
-        <w:spacing w:before="240" w:after="240"/>
-      </w:pPr>
-      <w:r>
-        <w:t>Given the following definition -</w:t>
-      </w:r>
-    </w:p>
-    <w:p>
-      <w:pPr>
-        <w:spacing w:before="240" w:after="240"/>
-        <w:rPr>
-          <w:rFonts w:ascii="Courier New" w:eastAsia="Courier New" w:hAnsi="Courier New" w:cs="Courier New"/>
-        </w:rPr>
-      </w:pPr>
-      <w:r>
-        <w:rPr>
-          <w:rFonts w:ascii="Courier New" w:eastAsia="Courier New" w:hAnsi="Courier New" w:cs="Courier New"/>
-        </w:rPr>
-        <w:t>names = ["Terry", "John", "Michael", "Eric", "Terry", "Graham"]</w:t>
-      </w:r>
-    </w:p>
-    <w:p>
-      <w:pPr>
-        <w:spacing w:before="240" w:after="240"/>
-      </w:pPr>
-      <w:r>
-        <w:t>What would each of the following Python statements display?</w:t>
-      </w:r>
-    </w:p>
-    <w:p>
-      <w:pPr>
-        <w:spacing w:before="240" w:after="240"/>
-      </w:pPr>
-    </w:p>
-    <w:p>
-      <w:pPr>
-        <w:spacing w:before="240" w:after="240"/>
-        <w:rPr>
-          <w:rFonts w:ascii="Courier New" w:eastAsia="Courier New" w:hAnsi="Courier New" w:cs="Courier New"/>
-        </w:rPr>
-      </w:pPr>
-      <w:proofErr w:type="gramStart"/>
-      <w:r>
-        <w:rPr>
-          <w:rFonts w:ascii="Courier New" w:eastAsia="Courier New" w:hAnsi="Courier New" w:cs="Courier New"/>
-        </w:rPr>
-        <w:t>print( names</w:t>
-      </w:r>
-      <w:proofErr w:type="gramEnd"/>
-      <w:r>
-        <w:rPr>
-          <w:rFonts w:ascii="Courier New" w:eastAsia="Courier New" w:hAnsi="Courier New" w:cs="Courier New"/>
-        </w:rPr>
-        <w:t>[2] )</w:t>
-      </w:r>
-    </w:p>
-    <w:p>
-      <w:pPr>
-        <w:spacing w:before="240"/>
-        <w:rPr>
-          <w:i/>
-        </w:rPr>
-      </w:pPr>
-      <w:r>
-        <w:rPr>
-          <w:i/>
-        </w:rPr>
-        <w:t>Answer</w:t>
-      </w:r>
-      <w:r>
-        <w:rPr>
-          <w:i/>
-        </w:rPr>
-        <w:t>:</w:t>
-      </w:r>
-    </w:p>
-    <w:p>
-      <w:pPr>
-        <w:pBdr>
-          <w:top w:val="single" w:sz="8" w:space="0" w:color="000000"/>
-          <w:left w:val="single" w:sz="8" w:space="0" w:color="000000"/>
-          <w:bottom w:val="single" w:sz="8" w:space="0" w:color="000000"/>
-          <w:right w:val="single" w:sz="8" w:space="0" w:color="000000"/>
-        </w:pBdr>
-        <w:shd w:val="clear" w:color="auto" w:fill="FFF2CC"/>
-      </w:pPr>
-    </w:p>
-    <w:p>
-      <w:pPr>
-        <w:spacing w:before="240" w:after="240"/>
-        <w:rPr>
-          <w:b/>
-        </w:rPr>
-      </w:pPr>
-    </w:p>
-    <w:p>
-      <w:pPr>
-        <w:spacing w:before="240" w:after="240"/>
-        <w:rPr>
-          <w:rFonts w:ascii="Courier New" w:eastAsia="Courier New" w:hAnsi="Courier New" w:cs="Courier New"/>
-        </w:rPr>
-      </w:pPr>
-      <w:proofErr w:type="gramStart"/>
-      <w:r>
-        <w:rPr>
-          <w:rFonts w:ascii="Courier New" w:eastAsia="Courier New" w:hAnsi="Courier New" w:cs="Courier New"/>
-        </w:rPr>
-        <w:t>print( names</w:t>
-      </w:r>
-      <w:proofErr w:type="gramEnd"/>
-      <w:r>
-        <w:rPr>
-          <w:rFonts w:ascii="Courier New" w:eastAsia="Courier New" w:hAnsi="Courier New" w:cs="Courier New"/>
-        </w:rPr>
-        <w:t>[-2] )</w:t>
-      </w:r>
-    </w:p>
-    <w:p>
-      <w:pPr>
-        <w:spacing w:before="240"/>
-        <w:rPr>
-          <w:i/>
-        </w:rPr>
-      </w:pPr>
-      <w:r>
-        <w:rPr>
-          <w:i/>
-        </w:rPr>
-        <w:t>Answer:</w:t>
-      </w:r>
-    </w:p>
-    <w:p>
-      <w:pPr>
-        <w:pBdr>
-          <w:top w:val="single" w:sz="8" w:space="0" w:color="000000"/>
-          <w:left w:val="single" w:sz="8" w:space="0" w:color="000000"/>
-          <w:bottom w:val="single" w:sz="8" w:space="0" w:color="000000"/>
-          <w:right w:val="single" w:sz="8" w:space="0" w:color="000000"/>
-        </w:pBdr>
-        <w:shd w:val="clear" w:color="auto" w:fill="FFF2CC"/>
-      </w:pPr>
-    </w:p>
-    <w:p>
-      <w:pPr>
-        <w:spacing w:before="240" w:after="240"/>
-        <w:rPr>
-          <w:b/>
-        </w:rPr>
-      </w:pPr>
-    </w:p>
-    <w:p>
-      <w:pPr>
-        <w:spacing w:before="240" w:after="240"/>
-        <w:rPr>
-          <w:rFonts w:ascii="Courier New" w:eastAsia="Courier New" w:hAnsi="Courier New" w:cs="Courier New"/>
-        </w:rPr>
-      </w:pPr>
-      <w:proofErr w:type="gramStart"/>
-      <w:r>
-        <w:rPr>
-          <w:rFonts w:ascii="Courier New" w:eastAsia="Courier New" w:hAnsi="Courier New" w:cs="Courier New"/>
-        </w:rPr>
-        <w:t>print( names</w:t>
-      </w:r>
-      <w:proofErr w:type="gramEnd"/>
-      <w:r>
-        <w:rPr>
-          <w:rFonts w:ascii="Courier New" w:eastAsia="Courier New" w:hAnsi="Courier New" w:cs="Courier New"/>
-        </w:rPr>
-        <w:t>[0:3] )</w:t>
-      </w:r>
-    </w:p>
-    <w:p>
-      <w:pPr>
-        <w:spacing w:before="240"/>
-        <w:rPr>
-          <w:i/>
-        </w:rPr>
-      </w:pPr>
-      <w:r>
-        <w:rPr>
-          <w:i/>
-        </w:rPr>
-        <w:t>Answer:</w:t>
-      </w:r>
-    </w:p>
-    <w:p>
-      <w:pPr>
-        <w:pBdr>
-          <w:top w:val="single" w:sz="8" w:space="0" w:color="000000"/>
-          <w:left w:val="single" w:sz="8" w:space="0" w:color="000000"/>
-          <w:bottom w:val="single" w:sz="8" w:space="0" w:color="000000"/>
-          <w:right w:val="single" w:sz="8" w:space="0" w:color="000000"/>
-        </w:pBdr>
-        <w:shd w:val="clear" w:color="auto" w:fill="FFF2CC"/>
-      </w:pPr>
-    </w:p>
-    <w:p>
-      <w:pPr>
-        <w:spacing w:before="240" w:after="240"/>
-        <w:rPr>
-          <w:b/>
-        </w:rPr>
-      </w:pPr>
-    </w:p>
-    <w:p>
-      <w:pPr>
-        <w:spacing w:before="240"/>
-        <w:rPr>
-          <w:rFonts w:ascii="Courier New" w:eastAsia="Courier New" w:hAnsi="Courier New" w:cs="Courier New"/>
-        </w:rPr>
-      </w:pPr>
-      <w:r>
-        <w:rPr>
-          <w:rFonts w:ascii="Courier New" w:eastAsia="Courier New" w:hAnsi="Courier New" w:cs="Courier New"/>
-        </w:rPr>
-        <w:t>names = names + "Brian"</w:t>
-      </w:r>
-    </w:p>
-    <w:p>
-      <w:pPr>
-        <w:spacing w:after="240"/>
-        <w:rPr>
-          <w:rFonts w:ascii="Courier New" w:eastAsia="Courier New" w:hAnsi="Courier New" w:cs="Courier New"/>
-        </w:rPr>
-      </w:pPr>
-      <w:proofErr w:type="gramStart"/>
-      <w:r>
-        <w:rPr>
-          <w:rFonts w:ascii="Courier New" w:eastAsia="Courier New" w:hAnsi="Courier New" w:cs="Courier New"/>
-        </w:rPr>
-        <w:t>print( names</w:t>
-      </w:r>
-      <w:proofErr w:type="gramEnd"/>
-      <w:r>
-        <w:rPr>
-          <w:rFonts w:ascii="Courier New" w:eastAsia="Courier New" w:hAnsi="Courier New" w:cs="Courier New"/>
-        </w:rPr>
-        <w:t xml:space="preserve"> )</w:t>
-      </w:r>
-    </w:p>
-    <w:p>
-      <w:pPr>
-        <w:spacing w:before="240"/>
-        <w:rPr>
-          <w:i/>
-        </w:rPr>
-      </w:pPr>
-      <w:r>
-        <w:rPr>
-          <w:i/>
-        </w:rPr>
-        <w:t>Answer:</w:t>
-      </w:r>
-    </w:p>
-    <w:p>
-      <w:pPr>
-        <w:pBdr>
-          <w:top w:val="single" w:sz="8" w:space="0" w:color="000000"/>
-          <w:left w:val="single" w:sz="8" w:space="0" w:color="000000"/>
-          <w:bottom w:val="single" w:sz="8" w:space="0" w:color="000000"/>
-          <w:right w:val="single" w:sz="8" w:space="0" w:color="000000"/>
-        </w:pBdr>
-        <w:shd w:val="clear" w:color="auto" w:fill="FFF2CC"/>
-      </w:pPr>
-    </w:p>
-    <w:p>
-      <w:pPr>
-        <w:spacing w:before="240" w:after="240"/>
-        <w:rPr>
-          <w:b/>
-        </w:rPr>
-      </w:pPr>
-    </w:p>
-    <w:p>
-      <w:pPr>
-        <w:spacing w:before="240"/>
-        <w:rPr>
-          <w:rFonts w:ascii="Courier New" w:eastAsia="Courier New" w:hAnsi="Courier New" w:cs="Courier New"/>
-        </w:rPr>
-      </w:pPr>
-      <w:proofErr w:type="gramStart"/>
-      <w:r>
-        <w:rPr>
-          <w:rFonts w:ascii="Courier New" w:eastAsia="Courier New" w:hAnsi="Courier New" w:cs="Courier New"/>
-        </w:rPr>
-        <w:t>names[</w:t>
-      </w:r>
-      <w:proofErr w:type="gramEnd"/>
-      <w:r>
-        <w:rPr>
-          <w:rFonts w:ascii="Courier New" w:eastAsia="Courier New" w:hAnsi="Courier New" w:cs="Courier New"/>
-        </w:rPr>
-        <w:t>0:1] = ["Mark", "Jon"]</w:t>
-      </w:r>
-    </w:p>
-    <w:p>
-      <w:pPr>
-        <w:spacing w:after="240"/>
-        <w:rPr>
-          <w:rFonts w:ascii="Courier New" w:eastAsia="Courier New" w:hAnsi="Courier New" w:cs="Courier New"/>
-        </w:rPr>
-      </w:pPr>
-      <w:proofErr w:type="gramStart"/>
-      <w:r>
-        <w:rPr>
-          <w:rFonts w:ascii="Courier New" w:eastAsia="Courier New" w:hAnsi="Courier New" w:cs="Courier New"/>
-        </w:rPr>
-        <w:t>print( names</w:t>
-      </w:r>
-      <w:proofErr w:type="gramEnd"/>
-      <w:r>
-        <w:rPr>
-          <w:rFonts w:ascii="Courier New" w:eastAsia="Courier New" w:hAnsi="Courier New" w:cs="Courier New"/>
-        </w:rPr>
-        <w:t xml:space="preserve"> )</w:t>
-      </w:r>
-    </w:p>
-    <w:p>
-      <w:pPr>
-        <w:spacing w:before="240"/>
-        <w:rPr>
-          <w:i/>
-        </w:rPr>
-      </w:pPr>
-      <w:r>
-        <w:rPr>
-          <w:i/>
-        </w:rPr>
-        <w:t>Answer:</w:t>
-      </w:r>
-    </w:p>
-    <w:p>
-      <w:pPr>
-        <w:pBdr>
-          <w:top w:val="single" w:sz="8" w:space="0" w:color="000000"/>
-          <w:left w:val="single" w:sz="8" w:space="0" w:color="000000"/>
-          <w:bottom w:val="single" w:sz="8" w:space="0" w:color="000000"/>
-          <w:right w:val="single" w:sz="8" w:space="0" w:color="000000"/>
-        </w:pBdr>
-        <w:shd w:val="clear" w:color="auto" w:fill="FFF2CC"/>
-      </w:pPr>
-    </w:p>
-    <w:p>
-      <w:pPr>
-        <w:spacing w:before="240" w:after="240"/>
-        <w:rPr>
-          <w:b/>
-        </w:rPr>
-      </w:pPr>
-    </w:p>
-    <w:p>
-      <w:pPr>
-        <w:spacing w:before="240" w:after="240"/>
-      </w:pPr>
-      <w:r>
-        <w:rPr>
-          <w:b/>
-        </w:rPr>
-        <w:t>_________________________________________________________________________</w:t>
-      </w:r>
-    </w:p>
-    <w:p>
-      <w:pPr>
-        <w:spacing w:before="240" w:after="240"/>
-        <w:rPr>
-          <w:i/>
-        </w:rPr>
-      </w:pPr>
-      <w:r>
-        <w:t>What built-in function within Python can be used to find out how many elements are contained within a string or list?</w:t>
-      </w:r>
-    </w:p>
-    <w:p>
-      <w:pPr>
-        <w:spacing w:before="240"/>
-        <w:rPr>
-          <w:i/>
-        </w:rPr>
-      </w:pPr>
-      <w:r>
-        <w:rPr>
-          <w:i/>
-        </w:rPr>
-        <w:t>Answer:</w:t>
-      </w:r>
-    </w:p>
-    <w:p>
-      <w:pPr>
-        <w:pBdr>
-          <w:top w:val="single" w:sz="8" w:space="0" w:color="000000"/>
-          <w:left w:val="single" w:sz="8" w:space="0" w:color="000000"/>
-          <w:bottom w:val="single" w:sz="8" w:space="0" w:color="000000"/>
-          <w:right w:val="single" w:sz="8" w:space="0" w:color="000000"/>
-        </w:pBdr>
-        <w:shd w:val="clear" w:color="auto" w:fill="FFF2CC"/>
-      </w:pPr>
+      <w:proofErr w:type="spellStart"/>
+      <w:r>
+        <w:t>len</w:t>
+      </w:r>
+      <w:proofErr w:type="spellEnd"/>
+      <w:r>
+        <w:t>()</w:t>
+      </w:r>
     </w:p>
     <w:p>
       <w:pPr>

</xml_diff>